<commit_message>
changes with tracked changes
</commit_message>
<xml_diff>
--- a/UJEMI_documents/Anwari_et_al_2024_Manuscript_TrackedChanges.docx
+++ b/UJEMI_documents/Anwari_et_al_2024_Manuscript_TrackedChanges.docx
@@ -968,10 +968,24 @@
           <w:rPr>
             <w:rFonts w:ascii="Times New Roman" w:eastAsia="Times New Roman" w:hAnsi="Times New Roman" w:cs="Times New Roman"/>
           </w:rPr>
-          <w:t>frequency reported prior to collection and</w:t>
-        </w:r>
+          <w:t xml:space="preserve">frequency reported </w:t>
+        </w:r>
+        <w:r>
+          <w:rPr>
+            <w:rFonts w:ascii="Times New Roman" w:eastAsia="Times New Roman" w:hAnsi="Times New Roman" w:cs="Times New Roman"/>
+          </w:rPr>
+          <w:t xml:space="preserve">from </w:t>
+        </w:r>
+        <w:del w:id="22" w:author="Author">
+          <w:r>
+            <w:rPr>
+              <w:rFonts w:ascii="Times New Roman" w:eastAsia="Times New Roman" w:hAnsi="Times New Roman" w:cs="Times New Roman"/>
+            </w:rPr>
+            <w:delText>prior to collection and</w:delText>
+          </w:r>
+        </w:del>
       </w:ins>
-      <w:del w:id="22" w:author="Author">
+      <w:del w:id="23" w:author="Author">
         <w:r>
           <w:rPr>
             <w:rFonts w:ascii="Times New Roman" w:eastAsia="Times New Roman" w:hAnsi="Times New Roman" w:cs="Times New Roman"/>
@@ -979,12 +993,26 @@
           <w:delText>frequency</w:delText>
         </w:r>
       </w:del>
-      <w:ins w:id="23" w:author="Author">
-        <w:r>
-          <w:rPr>
-            <w:rFonts w:ascii="Times New Roman" w:eastAsia="Times New Roman" w:hAnsi="Times New Roman" w:cs="Times New Roman"/>
-          </w:rPr>
-          <w:t xml:space="preserve"> from histogram categorization</w:t>
+      <w:ins w:id="24" w:author="Author">
+        <w:del w:id="25" w:author="Author">
+          <w:r>
+            <w:rPr>
+              <w:rFonts w:ascii="Times New Roman" w:eastAsia="Times New Roman" w:hAnsi="Times New Roman" w:cs="Times New Roman"/>
+            </w:rPr>
+            <w:delText xml:space="preserve"> from </w:delText>
+          </w:r>
+        </w:del>
+        <w:r>
+          <w:rPr>
+            <w:rFonts w:ascii="Times New Roman" w:eastAsia="Times New Roman" w:hAnsi="Times New Roman" w:cs="Times New Roman"/>
+          </w:rPr>
+          <w:t>histogram categorization</w:t>
+        </w:r>
+        <w:r>
+          <w:rPr>
+            <w:rFonts w:ascii="Times New Roman" w:eastAsia="Times New Roman" w:hAnsi="Times New Roman" w:cs="Times New Roman"/>
+          </w:rPr>
+          <w:t xml:space="preserve"> prior to collection</w:t>
         </w:r>
       </w:ins>
       <w:r>
@@ -993,7 +1021,7 @@
         </w:rPr>
         <w:t>:</w:t>
       </w:r>
-      <w:ins w:id="24" w:author="Author">
+      <w:ins w:id="26" w:author="Author">
         <w:r>
           <w:rPr>
             <w:rFonts w:ascii="Times New Roman" w:eastAsia="Times New Roman" w:hAnsi="Times New Roman" w:cs="Times New Roman"/>
@@ -1007,8 +1035,8 @@
         </w:rPr>
         <w:t xml:space="preserve"> </w:t>
       </w:r>
-      <w:ins w:id="25" w:author="Author">
-        <w:del w:id="26" w:author="Author">
+      <w:ins w:id="27" w:author="Author">
+        <w:del w:id="28" w:author="Author">
           <w:r>
             <w:rPr>
               <w:rFonts w:ascii="Times New Roman" w:eastAsia="Times New Roman" w:hAnsi="Times New Roman" w:cs="Times New Roman"/>
@@ -1023,7 +1051,7 @@
         </w:rPr>
         <w:t xml:space="preserve">“high” frequency, </w:t>
       </w:r>
-      <w:del w:id="27" w:author="Author">
+      <w:del w:id="29" w:author="Author">
         <w:r>
           <w:rPr>
             <w:rFonts w:ascii="Times New Roman" w:eastAsia="Times New Roman" w:hAnsi="Times New Roman" w:cs="Times New Roman"/>
@@ -1031,14 +1059,14 @@
           <w:delText xml:space="preserve">indicating </w:delText>
         </w:r>
       </w:del>
-      <w:ins w:id="28" w:author="Author">
+      <w:ins w:id="30" w:author="Author">
         <w:r>
           <w:rPr>
             <w:rFonts w:ascii="Times New Roman" w:eastAsia="Times New Roman" w:hAnsi="Times New Roman" w:cs="Times New Roman"/>
           </w:rPr>
           <w:t xml:space="preserve">from individuals who washed </w:t>
         </w:r>
-        <w:del w:id="29" w:author="Author">
+        <w:del w:id="31" w:author="Author">
           <w:r>
             <w:rPr>
               <w:rFonts w:ascii="Times New Roman" w:eastAsia="Times New Roman" w:hAnsi="Times New Roman" w:cs="Times New Roman"/>
@@ -1047,7 +1075,7 @@
           </w:r>
         </w:del>
       </w:ins>
-      <w:del w:id="30" w:author="Author">
+      <w:del w:id="32" w:author="Author">
         <w:r>
           <w:rPr>
             <w:rFonts w:ascii="Times New Roman" w:eastAsia="Times New Roman" w:hAnsi="Times New Roman" w:cs="Times New Roman"/>
@@ -1061,14 +1089,14 @@
         </w:rPr>
         <w:t xml:space="preserve">sheets every 0 to </w:t>
       </w:r>
-      <w:ins w:id="31" w:author="Author">
+      <w:ins w:id="33" w:author="Author">
         <w:r>
           <w:rPr>
             <w:rFonts w:ascii="Times New Roman" w:eastAsia="Times New Roman" w:hAnsi="Times New Roman" w:cs="Times New Roman"/>
           </w:rPr>
           <w:t>2</w:t>
         </w:r>
-        <w:del w:id="32" w:author="Author">
+        <w:del w:id="34" w:author="Author">
           <w:r>
             <w:rPr>
               <w:rFonts w:ascii="Times New Roman" w:eastAsia="Times New Roman" w:hAnsi="Times New Roman" w:cs="Times New Roman"/>
@@ -1077,7 +1105,7 @@
           </w:r>
         </w:del>
       </w:ins>
-      <w:del w:id="33" w:author="Author">
+      <w:del w:id="35" w:author="Author">
         <w:r>
           <w:rPr>
             <w:rFonts w:ascii="Times New Roman" w:eastAsia="Times New Roman" w:hAnsi="Times New Roman" w:cs="Times New Roman"/>
@@ -1091,14 +1119,14 @@
         </w:rPr>
         <w:t xml:space="preserve"> weeks, and</w:t>
       </w:r>
-      <w:ins w:id="34" w:author="Author">
+      <w:ins w:id="36" w:author="Author">
         <w:r>
           <w:rPr>
             <w:rFonts w:ascii="Times New Roman" w:eastAsia="Times New Roman" w:hAnsi="Times New Roman" w:cs="Times New Roman"/>
           </w:rPr>
           <w:t xml:space="preserve"> 11 samples of</w:t>
         </w:r>
-        <w:del w:id="35" w:author="Author">
+        <w:del w:id="37" w:author="Author">
           <w:r>
             <w:rPr>
               <w:rFonts w:ascii="Times New Roman" w:eastAsia="Times New Roman" w:hAnsi="Times New Roman" w:cs="Times New Roman"/>
@@ -1113,7 +1141,7 @@
         </w:rPr>
         <w:t xml:space="preserve"> “low” frequency, </w:t>
       </w:r>
-      <w:del w:id="36" w:author="Author">
+      <w:del w:id="38" w:author="Author">
         <w:r>
           <w:rPr>
             <w:rFonts w:ascii="Times New Roman" w:eastAsia="Times New Roman" w:hAnsi="Times New Roman" w:cs="Times New Roman"/>
@@ -1121,7 +1149,7 @@
           <w:delText>representing individuals who</w:delText>
         </w:r>
       </w:del>
-      <w:ins w:id="37" w:author="Author">
+      <w:ins w:id="39" w:author="Author">
         <w:r>
           <w:rPr>
             <w:rFonts w:ascii="Times New Roman" w:eastAsia="Times New Roman" w:hAnsi="Times New Roman" w:cs="Times New Roman"/>
@@ -1129,7 +1157,7 @@
           <w:t xml:space="preserve">from individuals who </w:t>
         </w:r>
       </w:ins>
-      <w:del w:id="38" w:author="Author">
+      <w:del w:id="40" w:author="Author">
         <w:r>
           <w:rPr>
             <w:rFonts w:ascii="Times New Roman" w:eastAsia="Times New Roman" w:hAnsi="Times New Roman" w:cs="Times New Roman"/>
@@ -1150,7 +1178,7 @@
         </w:rPr>
         <w:commentReference w:id="17"/>
       </w:r>
-      <w:ins w:id="39" w:author="Author">
+      <w:ins w:id="41" w:author="Author">
         <w:r>
           <w:rPr>
             <w:rFonts w:ascii="Times New Roman" w:eastAsia="Times New Roman" w:hAnsi="Times New Roman" w:cs="Times New Roman"/>
@@ -1169,7 +1197,7 @@
           </w:rPr>
           <w:t xml:space="preserve">: </w:t>
         </w:r>
-        <w:del w:id="40" w:author="Author">
+        <w:del w:id="42" w:author="Author">
           <w:r>
             <w:rPr>
               <w:rFonts w:ascii="Times New Roman" w:eastAsia="Times New Roman" w:hAnsi="Times New Roman" w:cs="Times New Roman"/>
@@ -1195,7 +1223,7 @@
           </w:rPr>
           <w:t xml:space="preserve">, </w:t>
         </w:r>
-        <w:del w:id="41" w:author="Author">
+        <w:del w:id="43" w:author="Author">
           <w:r>
             <w:rPr>
               <w:rFonts w:ascii="Times New Roman" w:eastAsia="Times New Roman" w:hAnsi="Times New Roman" w:cs="Times New Roman"/>
@@ -1221,7 +1249,7 @@
           </w:rPr>
           <w:t>,</w:t>
         </w:r>
-        <w:del w:id="42" w:author="Author">
+        <w:del w:id="44" w:author="Author">
           <w:r>
             <w:rPr>
               <w:rFonts w:ascii="Times New Roman" w:eastAsia="Times New Roman" w:hAnsi="Times New Roman" w:cs="Times New Roman"/>
@@ -1247,7 +1275,7 @@
           </w:rPr>
           <w:t xml:space="preserve">, </w:t>
         </w:r>
-        <w:del w:id="43" w:author="Author">
+        <w:del w:id="45" w:author="Author">
           <w:r>
             <w:rPr>
               <w:rFonts w:ascii="Times New Roman" w:eastAsia="Times New Roman" w:hAnsi="Times New Roman" w:cs="Times New Roman"/>
@@ -1267,7 +1295,7 @@
           </w:rPr>
           <w:t xml:space="preserve"> (4 samples).</w:t>
         </w:r>
-        <w:del w:id="44" w:author="Author">
+        <w:del w:id="46" w:author="Author">
           <w:r>
             <w:rPr>
               <w:rFonts w:ascii="Times New Roman" w:eastAsia="Times New Roman" w:hAnsi="Times New Roman" w:cs="Times New Roman"/>
@@ -1281,7 +1309,7 @@
           </w:rPr>
           <w:t xml:space="preserve"> </w:t>
         </w:r>
-        <w:del w:id="45" w:author="Author">
+        <w:del w:id="47" w:author="Author">
           <w:r>
             <w:rPr>
               <w:rFonts w:ascii="Times New Roman" w:eastAsia="Times New Roman" w:hAnsi="Times New Roman" w:cs="Times New Roman"/>
@@ -1409,8 +1437,8 @@
         </w:rPr>
         <w:t xml:space="preserve">. For alpha diversity, beta diversity, and taxonomic bar plot analyses, the phyloseq object was filtered to remove non-bacterial sequences, samples with less than 100 reads, and samples where sheet washing frequency was not applicable. Phyloseq objects were rarefied to a sampling depth of 6223 to be consistent with preliminary QIIME processing rarefactions steps. </w:t>
       </w:r>
-      <w:ins w:id="46" w:author="Author">
-        <w:del w:id="47" w:author="Author">
+      <w:ins w:id="48" w:author="Author">
+        <w:del w:id="49" w:author="Author">
           <w:r>
             <w:rPr>
               <w:rFonts w:ascii="Times New Roman" w:eastAsia="Times New Roman" w:hAnsi="Times New Roman" w:cs="Times New Roman"/>
@@ -1821,7 +1849,7 @@
         <w:lastRenderedPageBreak/>
         <w:t>frequencies: high and low</w:t>
       </w:r>
-      <w:ins w:id="48" w:author="Author">
+      <w:ins w:id="50" w:author="Author">
         <w:r>
           <w:rPr>
             <w:rFonts w:ascii="Times New Roman" w:eastAsia="Times New Roman" w:hAnsi="Times New Roman" w:cs="Times New Roman"/>
@@ -1835,19 +1863,19 @@
         </w:rPr>
         <w:t xml:space="preserve">. One phyloseq object was filtered for only high sheet washing frequency data and the other for low sheet washing frequency data. </w:t>
       </w:r>
-      <w:commentRangeStart w:id="49"/>
+      <w:commentRangeStart w:id="51"/>
       <w:r>
         <w:rPr>
           <w:rFonts w:ascii="Times New Roman" w:eastAsia="Times New Roman" w:hAnsi="Times New Roman" w:cs="Times New Roman"/>
         </w:rPr>
         <w:t xml:space="preserve">Two DESeq2 objects were then created from the phyloseq objects and analyses were run comparing differences in sex in the two sheet washing groups. </w:t>
       </w:r>
-      <w:commentRangeEnd w:id="49"/>
+      <w:commentRangeEnd w:id="51"/>
       <w:r>
         <w:rPr>
           <w:rStyle w:val="CommentReference"/>
         </w:rPr>
-        <w:commentReference w:id="49"/>
+        <w:commentReference w:id="51"/>
       </w:r>
       <w:r>
         <w:rPr>
@@ -1981,20 +2009,20 @@
         </w:rPr>
         <w:t xml:space="preserve">Alpha diversity analyses including Observed, Chao1, ACE, Shannon, Simpson, Inverse Simpson, and Fisher’s diversity were conducted to determine differences in hand microbial composition on groups categorized by sheet washing frequency (low, high) and sex (female, male) of individuals (Figure 1, Figure S3). </w:t>
       </w:r>
-      <w:commentRangeStart w:id="50"/>
-      <w:del w:id="51" w:author="Author">
+      <w:commentRangeStart w:id="52"/>
+      <w:del w:id="53" w:author="Author">
         <w:r>
           <w:rPr>
             <w:rFonts w:ascii="Times New Roman" w:eastAsia="Times New Roman" w:hAnsi="Times New Roman" w:cs="Times New Roman"/>
           </w:rPr>
           <w:delText>Boxplots were used to illustrate the distributions for these metrics (Figure 1, Figure S3).</w:delText>
         </w:r>
-        <w:commentRangeEnd w:id="50"/>
+        <w:commentRangeEnd w:id="52"/>
         <w:r>
           <w:rPr>
             <w:rStyle w:val="CommentReference"/>
           </w:rPr>
-          <w:commentReference w:id="50"/>
+          <w:commentReference w:id="52"/>
         </w:r>
         <w:r>
           <w:rPr>
@@ -2003,54 +2031,28 @@
           <w:delText xml:space="preserve"> </w:delText>
         </w:r>
       </w:del>
-      <w:commentRangeStart w:id="52"/>
-      <w:commentRangeStart w:id="53"/>
+      <w:commentRangeStart w:id="54"/>
+      <w:commentRangeStart w:id="55"/>
       <w:r>
         <w:rPr>
           <w:rFonts w:ascii="Times New Roman" w:eastAsia="Times New Roman" w:hAnsi="Times New Roman" w:cs="Times New Roman"/>
         </w:rPr>
         <w:t xml:space="preserve">Based on two-way ANOVA statistical analyses, no alpha diversity comparisons were found to be significantly different. </w:t>
       </w:r>
-      <w:commentRangeEnd w:id="52"/>
+      <w:commentRangeEnd w:id="54"/>
       <w:r>
         <w:rPr>
           <w:rStyle w:val="CommentReference"/>
         </w:rPr>
-        <w:commentReference w:id="52"/>
-      </w:r>
-      <w:commentRangeEnd w:id="53"/>
+        <w:commentReference w:id="54"/>
+      </w:r>
+      <w:commentRangeEnd w:id="55"/>
       <w:r>
         <w:rPr>
           <w:rStyle w:val="CommentReference"/>
         </w:rPr>
-        <w:commentReference w:id="53"/>
-      </w:r>
-      <w:r>
-        <w:rPr>
-          <w:rFonts w:ascii="Times New Roman" w:eastAsia="Times New Roman" w:hAnsi="Times New Roman" w:cs="Times New Roman"/>
-          <w:color w:val="000000" w:themeColor="text1"/>
-          <w:rPrChange w:id="54" w:author="Author">
-            <w:rPr>
-              <w:rFonts w:ascii="Times New Roman" w:eastAsia="Times New Roman" w:hAnsi="Times New Roman" w:cs="Times New Roman"/>
-            </w:rPr>
-          </w:rPrChange>
-        </w:rPr>
-        <w:t xml:space="preserve">To determine whether the beta diversity of hand microbial communities differed between the variables, beta diversity metrics were run between groups categorized by sex (female, male) and sheet washing frequency (low, high). Regardless of sheet washing frequency, all beta diversity metrics (unweighted </w:t>
-      </w:r>
-      <w:proofErr w:type="spellStart"/>
-      <w:r>
-        <w:rPr>
-          <w:rFonts w:ascii="Times New Roman" w:eastAsia="Times New Roman" w:hAnsi="Times New Roman" w:cs="Times New Roman"/>
-          <w:color w:val="000000" w:themeColor="text1"/>
-          <w:rPrChange w:id="55" w:author="Author">
-            <w:rPr>
-              <w:rFonts w:ascii="Times New Roman" w:eastAsia="Times New Roman" w:hAnsi="Times New Roman" w:cs="Times New Roman"/>
-            </w:rPr>
-          </w:rPrChange>
-        </w:rPr>
-        <w:t>UniFrac</w:t>
-      </w:r>
-      <w:proofErr w:type="spellEnd"/>
+        <w:commentReference w:id="55"/>
+      </w:r>
       <w:r>
         <w:rPr>
           <w:rFonts w:ascii="Times New Roman" w:eastAsia="Times New Roman" w:hAnsi="Times New Roman" w:cs="Times New Roman"/>
@@ -2061,7 +2063,7 @@
             </w:rPr>
           </w:rPrChange>
         </w:rPr>
-        <w:t xml:space="preserve">, weighted </w:t>
+        <w:t xml:space="preserve">To determine whether the beta diversity of hand microbial communities differed between the variables, beta diversity metrics were run between groups categorized by sex (female, male) and sheet washing frequency (low, high). Regardless of sheet washing frequency, all beta diversity metrics (unweighted </w:t>
       </w:r>
       <w:proofErr w:type="spellStart"/>
       <w:r>
@@ -2087,7 +2089,7 @@
             </w:rPr>
           </w:rPrChange>
         </w:rPr>
-        <w:t xml:space="preserve">, Jaccard, Bray-Curtis) differed significantly between sexes (Table 1, Figure S4). The greatest difference between sex-specific sheet washing frequency groups was observed between the “female high” and “male high” groups (Table 1, Figure S4). The same-sex comparisons that differed only in terms of sheet washing frequency showed no significant differences in beta diversity metrics except for unweighted </w:t>
+        <w:t xml:space="preserve">, weighted </w:t>
       </w:r>
       <w:proofErr w:type="spellStart"/>
       <w:r>
@@ -2113,6 +2115,32 @@
             </w:rPr>
           </w:rPrChange>
         </w:rPr>
+        <w:t xml:space="preserve">, Jaccard, Bray-Curtis) differed significantly between sexes (Table 1, Figure S4). The greatest difference between sex-specific sheet washing frequency groups was observed between the “female high” and “male high” groups (Table 1, Figure S4). The same-sex comparisons that differed only in terms of sheet washing frequency showed no significant differences in beta diversity metrics except for unweighted </w:t>
+      </w:r>
+      <w:proofErr w:type="spellStart"/>
+      <w:r>
+        <w:rPr>
+          <w:rFonts w:ascii="Times New Roman" w:eastAsia="Times New Roman" w:hAnsi="Times New Roman" w:cs="Times New Roman"/>
+          <w:color w:val="000000" w:themeColor="text1"/>
+          <w:rPrChange w:id="61" w:author="Author">
+            <w:rPr>
+              <w:rFonts w:ascii="Times New Roman" w:eastAsia="Times New Roman" w:hAnsi="Times New Roman" w:cs="Times New Roman"/>
+            </w:rPr>
+          </w:rPrChange>
+        </w:rPr>
+        <w:t>UniFrac</w:t>
+      </w:r>
+      <w:proofErr w:type="spellEnd"/>
+      <w:r>
+        <w:rPr>
+          <w:rFonts w:ascii="Times New Roman" w:eastAsia="Times New Roman" w:hAnsi="Times New Roman" w:cs="Times New Roman"/>
+          <w:color w:val="000000" w:themeColor="text1"/>
+          <w:rPrChange w:id="62" w:author="Author">
+            <w:rPr>
+              <w:rFonts w:ascii="Times New Roman" w:eastAsia="Times New Roman" w:hAnsi="Times New Roman" w:cs="Times New Roman"/>
+            </w:rPr>
+          </w:rPrChange>
+        </w:rPr>
         <w:t xml:space="preserve"> for the “female high” vs “female low” comparison and Bray-Curtis for the “male high” vs “male low” comparison (Table 1, Figure S4).</w:t>
       </w:r>
       <w:r>
@@ -2128,21 +2156,23 @@
         <w:lastRenderedPageBreak/>
         <w:t xml:space="preserve">small. Comparatively, there may be differences in the abundance of shared taxa between “male high” and “male low” group hand microbiomes, but no significant differences in the presence or absence of specific taxa. </w:t>
       </w:r>
-      <w:commentRangeStart w:id="61"/>
-      <w:commentRangeStart w:id="62"/>
+      <w:commentRangeStart w:id="63"/>
+      <w:commentRangeStart w:id="64"/>
       <w:r>
         <w:rPr>
           <w:rFonts w:ascii="Times New Roman" w:eastAsia="Times New Roman" w:hAnsi="Times New Roman" w:cs="Times New Roman"/>
         </w:rPr>
         <w:t xml:space="preserve">These results indicate that beta diversity of hand microbial communities varies more significantly due to sex </w:t>
       </w:r>
-      <w:ins w:id="63" w:author="Author">
-        <w:r>
-          <w:rPr>
-            <w:rFonts w:ascii="Times New Roman" w:eastAsia="Times New Roman" w:hAnsi="Times New Roman" w:cs="Times New Roman"/>
-          </w:rPr>
-          <w:t>(</w:t>
-        </w:r>
+      <w:ins w:id="65" w:author="Author">
+        <w:del w:id="66" w:author="Author">
+          <w:r>
+            <w:rPr>
+              <w:rFonts w:ascii="Times New Roman" w:eastAsia="Times New Roman" w:hAnsi="Times New Roman" w:cs="Times New Roman"/>
+            </w:rPr>
+            <w:delText>(</w:delText>
+          </w:r>
+        </w:del>
       </w:ins>
       <w:r>
         <w:rPr>
@@ -2150,26 +2180,42 @@
         </w:rPr>
         <w:t>than due to sheet washing frequency</w:t>
       </w:r>
-      <w:commentRangeEnd w:id="61"/>
+      <w:commentRangeEnd w:id="63"/>
       <w:r>
         <w:rPr>
           <w:rStyle w:val="CommentReference"/>
         </w:rPr>
-        <w:commentReference w:id="61"/>
-      </w:r>
-      <w:commentRangeEnd w:id="62"/>
+        <w:commentReference w:id="63"/>
+      </w:r>
+      <w:commentRangeEnd w:id="64"/>
       <w:r>
         <w:rPr>
           <w:rStyle w:val="CommentReference"/>
         </w:rPr>
-        <w:commentReference w:id="62"/>
-      </w:r>
-      <w:r>
-        <w:rPr>
-          <w:rFonts w:ascii="Times New Roman" w:eastAsia="Times New Roman" w:hAnsi="Times New Roman" w:cs="Times New Roman"/>
-        </w:rPr>
-        <w:t>; however, sheet washing frequency in females can impact microbial presence and sheet washing frequency in males can impact microbial abundance.</w:t>
-      </w:r>
+        <w:commentReference w:id="64"/>
+      </w:r>
+      <w:r>
+        <w:rPr>
+          <w:rFonts w:ascii="Times New Roman" w:eastAsia="Times New Roman" w:hAnsi="Times New Roman" w:cs="Times New Roman"/>
+        </w:rPr>
+        <w:t>; however, sheet washing frequency in females can impact microbial presence and sheet washing frequency in males can impact microbial abundance</w:t>
+      </w:r>
+      <w:ins w:id="67" w:author="Author">
+        <w:r>
+          <w:rPr>
+            <w:rFonts w:ascii="Times New Roman" w:eastAsia="Times New Roman" w:hAnsi="Times New Roman" w:cs="Times New Roman"/>
+          </w:rPr>
+          <w:t xml:space="preserve"> (Table 1).</w:t>
+        </w:r>
+      </w:ins>
+      <w:del w:id="68" w:author="Author">
+        <w:r>
+          <w:rPr>
+            <w:rFonts w:ascii="Times New Roman" w:eastAsia="Times New Roman" w:hAnsi="Times New Roman" w:cs="Times New Roman"/>
+          </w:rPr>
+          <w:delText>.</w:delText>
+        </w:r>
+      </w:del>
     </w:p>
     <w:p>
       <w:pPr>
@@ -2197,15 +2243,15 @@
         </w:rPr>
         <w:t xml:space="preserve"> (Figure 2). Through analysis of the plots generated, it is observed that the variation in the abundance of phyla between sexes increases as sheet washing frequency decreases (Figure 2A). With reference to this data, five additional taxa bar plots were generated, focusing specifically on the</w:t>
       </w:r>
-      <w:del w:id="64" w:author="Author">
+      <w:del w:id="69" w:author="Author">
         <w:r>
           <w:rPr>
             <w:rFonts w:ascii="Times New Roman" w:eastAsia="Times New Roman" w:hAnsi="Times New Roman" w:cs="Times New Roman"/>
           </w:rPr>
           <w:delText xml:space="preserve"> </w:delText>
         </w:r>
-        <w:commentRangeStart w:id="65"/>
-        <w:commentRangeStart w:id="66"/>
+        <w:commentRangeStart w:id="70"/>
+        <w:commentRangeStart w:id="71"/>
         <w:r>
           <w:rPr>
             <w:rFonts w:ascii="Times New Roman" w:eastAsia="Times New Roman" w:hAnsi="Times New Roman" w:cs="Times New Roman"/>
@@ -2219,7 +2265,7 @@
         </w:rPr>
         <w:t xml:space="preserve"> fiv</w:t>
       </w:r>
-      <w:ins w:id="67" w:author="Author">
+      <w:ins w:id="72" w:author="Author">
         <w:r>
           <w:rPr>
             <w:rFonts w:ascii="Times New Roman" w:eastAsia="Times New Roman" w:hAnsi="Times New Roman" w:cs="Times New Roman"/>
@@ -2227,7 +2273,7 @@
           <w:t>e</w:t>
         </w:r>
       </w:ins>
-      <w:del w:id="68" w:author="Author">
+      <w:del w:id="73" w:author="Author">
         <w:r>
           <w:rPr>
             <w:rFonts w:ascii="Times New Roman" w:eastAsia="Times New Roman" w:hAnsi="Times New Roman" w:cs="Times New Roman"/>
@@ -2241,19 +2287,19 @@
         </w:rPr>
         <w:t xml:space="preserve"> phyla depicted in Figure 2A</w:t>
       </w:r>
-      <w:commentRangeEnd w:id="65"/>
+      <w:commentRangeEnd w:id="70"/>
       <w:r>
         <w:rPr>
           <w:rStyle w:val="CommentReference"/>
         </w:rPr>
-        <w:commentReference w:id="65"/>
-      </w:r>
-      <w:commentRangeEnd w:id="66"/>
+        <w:commentReference w:id="70"/>
+      </w:r>
+      <w:commentRangeEnd w:id="71"/>
       <w:r>
         <w:rPr>
           <w:rStyle w:val="CommentReference"/>
         </w:rPr>
-        <w:commentReference w:id="66"/>
+        <w:commentReference w:id="71"/>
       </w:r>
       <w:r>
         <w:rPr>
@@ -2261,7 +2307,7 @@
         </w:rPr>
         <w:t xml:space="preserve">. </w:t>
       </w:r>
-      <w:commentRangeStart w:id="69"/>
+      <w:commentRangeStart w:id="74"/>
       <w:r>
         <w:rPr>
           <w:rFonts w:ascii="Times New Roman" w:eastAsia="Times New Roman" w:hAnsi="Times New Roman" w:cs="Times New Roman"/>
@@ -2282,7 +2328,7 @@
         </w:rPr>
         <w:t>) and Figure 2C (Firmicutes), an apparent trend emerges of higher frequency of sheet washing leading to reduced variation in the</w:t>
       </w:r>
-      <w:ins w:id="70" w:author="Author">
+      <w:ins w:id="75" w:author="Author">
         <w:r>
           <w:rPr>
             <w:rFonts w:ascii="Times New Roman" w:eastAsia="Times New Roman" w:hAnsi="Times New Roman" w:cs="Times New Roman"/>
@@ -2296,14 +2342,14 @@
         </w:rPr>
         <w:t xml:space="preserve"> relative abundance</w:t>
       </w:r>
-      <w:ins w:id="71" w:author="Author">
+      <w:ins w:id="76" w:author="Author">
         <w:r>
           <w:rPr>
             <w:rFonts w:ascii="Times New Roman" w:eastAsia="Times New Roman" w:hAnsi="Times New Roman" w:cs="Times New Roman"/>
           </w:rPr>
           <w:t xml:space="preserve"> percent </w:t>
         </w:r>
-        <w:del w:id="72" w:author="Author">
+        <w:del w:id="77" w:author="Author">
           <w:r>
             <w:rPr>
               <w:rFonts w:ascii="Times New Roman" w:eastAsia="Times New Roman" w:hAnsi="Times New Roman" w:cs="Times New Roman"/>
@@ -2312,7 +2358,7 @@
           </w:r>
         </w:del>
       </w:ins>
-      <w:del w:id="73" w:author="Author">
+      <w:del w:id="78" w:author="Author">
         <w:r>
           <w:rPr>
             <w:rFonts w:ascii="Times New Roman" w:eastAsia="Times New Roman" w:hAnsi="Times New Roman" w:cs="Times New Roman"/>
@@ -2326,12 +2372,12 @@
         </w:rPr>
         <w:t>of these phyla between males and females.</w:t>
       </w:r>
-      <w:commentRangeEnd w:id="69"/>
+      <w:commentRangeEnd w:id="74"/>
       <w:r>
         <w:rPr>
           <w:rStyle w:val="CommentReference"/>
         </w:rPr>
-        <w:commentReference w:id="69"/>
+        <w:commentReference w:id="74"/>
       </w:r>
       <w:r>
         <w:rPr>
@@ -2339,7 +2385,7 @@
         </w:rPr>
         <w:t xml:space="preserve"> </w:t>
       </w:r>
-      <w:commentRangeStart w:id="74"/>
+      <w:commentRangeStart w:id="79"/>
       <w:r>
         <w:rPr>
           <w:rFonts w:ascii="Times New Roman" w:eastAsia="Times New Roman" w:hAnsi="Times New Roman" w:cs="Times New Roman"/>
@@ -2360,12 +2406,12 @@
         </w:rPr>
         <w:t xml:space="preserve"> and Firmicutes (Figure 2E). </w:t>
       </w:r>
-      <w:commentRangeEnd w:id="74"/>
+      <w:commentRangeEnd w:id="79"/>
       <w:r>
         <w:rPr>
           <w:rStyle w:val="CommentReference"/>
         </w:rPr>
-        <w:commentReference w:id="74"/>
+        <w:commentReference w:id="79"/>
       </w:r>
       <w:r>
         <w:rPr>
@@ -2413,7 +2459,7 @@
         </w:rPr>
         <w:t xml:space="preserve"> is only present on the skin samples of those with high sheet washing frequency and absent on those who do not wash their sheets as often (Figure 2F). Overall, there is a discernible trend which indicates that higher sheet washing frequency is associated with reduced variation in the relative abundance of phyla between males and females. Through analysis of the generated taxa bar plots, the primary genera constituting each phylum can be identified. </w:t>
       </w:r>
-      <w:commentRangeStart w:id="75"/>
+      <w:commentRangeStart w:id="80"/>
       <w:r>
         <w:rPr>
           <w:rFonts w:ascii="Times New Roman" w:eastAsia="Times New Roman" w:hAnsi="Times New Roman" w:cs="Times New Roman"/>
@@ -2467,7 +2513,7 @@
         </w:rPr>
         <w:t xml:space="preserve"> for Firmicutes, </w:t>
       </w:r>
-      <w:commentRangeStart w:id="76"/>
+      <w:commentRangeStart w:id="81"/>
       <w:proofErr w:type="spellStart"/>
       <w:r>
         <w:rPr>
@@ -2476,7 +2522,7 @@
         </w:rPr>
         <w:t>P</w:t>
       </w:r>
-      <w:ins w:id="77" w:author="Author">
+      <w:ins w:id="82" w:author="Author">
         <w:r>
           <w:rPr>
             <w:rFonts w:ascii="Times New Roman" w:eastAsia="Times New Roman" w:hAnsi="Times New Roman" w:cs="Times New Roman"/>
@@ -2486,7 +2532,7 @@
         </w:r>
       </w:ins>
       <w:proofErr w:type="spellEnd"/>
-      <w:del w:id="78" w:author="Author">
+      <w:del w:id="83" w:author="Author">
         <w:r>
           <w:rPr>
             <w:rFonts w:ascii="Times New Roman" w:eastAsia="Times New Roman" w:hAnsi="Times New Roman" w:cs="Times New Roman"/>
@@ -2515,13 +2561,13 @@
         </w:rPr>
         <w:t>Bacteriodiota</w:t>
       </w:r>
-      <w:commentRangeEnd w:id="76"/>
+      <w:commentRangeEnd w:id="81"/>
       <w:proofErr w:type="spellEnd"/>
       <w:r>
         <w:rPr>
           <w:rStyle w:val="CommentReference"/>
         </w:rPr>
-        <w:commentReference w:id="76"/>
+        <w:commentReference w:id="81"/>
       </w:r>
       <w:r>
         <w:rPr>
@@ -2569,12 +2615,12 @@
         </w:rPr>
         <w:t>.</w:t>
       </w:r>
-      <w:commentRangeEnd w:id="75"/>
+      <w:commentRangeEnd w:id="80"/>
       <w:r>
         <w:rPr>
           <w:rStyle w:val="CommentReference"/>
         </w:rPr>
-        <w:commentReference w:id="75"/>
+        <w:commentReference w:id="80"/>
       </w:r>
       <w:r>
         <w:rPr>
@@ -2609,13 +2655,13 @@
       <w:pPr>
         <w:spacing w:line="480" w:lineRule="auto"/>
         <w:rPr>
-          <w:del w:id="79" w:author="Author"/>
+          <w:del w:id="84" w:author="Author"/>
           <w:rFonts w:ascii="Times New Roman" w:eastAsia="Times New Roman" w:hAnsi="Times New Roman" w:cs="Times New Roman"/>
         </w:rPr>
       </w:pPr>
-      <w:commentRangeStart w:id="80"/>
-      <w:commentRangeStart w:id="81"/>
-      <w:ins w:id="82" w:author="Author">
+      <w:commentRangeStart w:id="85"/>
+      <w:commentRangeStart w:id="86"/>
+      <w:ins w:id="87" w:author="Author">
         <w:r>
           <w:rPr>
             <w:rFonts w:ascii="Times New Roman" w:eastAsia="Times New Roman" w:hAnsi="Times New Roman" w:cs="Times New Roman"/>
@@ -2629,13 +2675,13 @@
           </w:rPr>
           <w:t xml:space="preserve"> </w:t>
         </w:r>
-        <w:commentRangeEnd w:id="80"/>
+        <w:commentRangeEnd w:id="85"/>
         <w:r>
           <w:rPr>
             <w:rStyle w:val="CommentReference"/>
             <w:rFonts w:ascii="Times New Roman" w:hAnsi="Times New Roman" w:cs="Times New Roman"/>
           </w:rPr>
-          <w:commentReference w:id="80"/>
+          <w:commentReference w:id="85"/>
         </w:r>
         <w:r>
           <w:rPr>
@@ -2679,7 +2725,7 @@
           </w:rPr>
           <w:t xml:space="preserve"> (Figure 4A-D)</w:t>
         </w:r>
-        <w:del w:id="83" w:author="Author">
+        <w:del w:id="88" w:author="Author">
           <w:r>
             <w:rPr>
               <w:rFonts w:ascii="Times New Roman" w:hAnsi="Times New Roman" w:cs="Times New Roman"/>
@@ -2701,7 +2747,7 @@
           </w:rPr>
           <w:t xml:space="preserve"> In the high sheet washing frequency group, r</w:t>
         </w:r>
-        <w:commentRangeStart w:id="84"/>
+        <w:commentRangeStart w:id="89"/>
         <w:r>
           <w:rPr>
             <w:rFonts w:ascii="Times New Roman" w:eastAsia="Times New Roman" w:hAnsi="Times New Roman" w:cs="Times New Roman"/>
@@ -2722,7 +2768,7 @@
           </w:rPr>
           <w:t>B</w:t>
         </w:r>
-        <w:del w:id="85" w:author="Author">
+        <w:del w:id="90" w:author="Author">
           <w:r>
             <w:rPr>
               <w:rFonts w:ascii="Times New Roman" w:hAnsi="Times New Roman" w:cs="Times New Roman"/>
@@ -2737,13 +2783,13 @@
           </w:rPr>
           <w:t xml:space="preserve">. </w:t>
         </w:r>
-        <w:commentRangeEnd w:id="84"/>
+        <w:commentRangeEnd w:id="89"/>
         <w:r>
           <w:rPr>
             <w:rStyle w:val="CommentReference"/>
             <w:rFonts w:ascii="Times New Roman" w:hAnsi="Times New Roman" w:cs="Times New Roman"/>
           </w:rPr>
-          <w:commentReference w:id="84"/>
+          <w:commentReference w:id="89"/>
         </w:r>
         <w:r>
           <w:rPr>
@@ -2842,7 +2888,7 @@
           <w:rPr>
             <w:rFonts w:ascii="Times New Roman" w:eastAsia="Times New Roman" w:hAnsi="Times New Roman" w:cs="Times New Roman"/>
             <w:iCs/>
-            <w:rPrChange w:id="86" w:author="Author">
+            <w:rPrChange w:id="91" w:author="Author">
               <w:rPr>
                 <w:rFonts w:ascii="Times New Roman" w:eastAsia="Times New Roman" w:hAnsi="Times New Roman" w:cs="Times New Roman"/>
                 <w:i/>
@@ -2862,7 +2908,7 @@
           <w:rPr>
             <w:rFonts w:ascii="Times New Roman" w:eastAsia="Times New Roman" w:hAnsi="Times New Roman" w:cs="Times New Roman"/>
             <w:iCs/>
-            <w:rPrChange w:id="87" w:author="Author">
+            <w:rPrChange w:id="92" w:author="Author">
               <w:rPr>
                 <w:rFonts w:ascii="Times New Roman" w:eastAsia="Times New Roman" w:hAnsi="Times New Roman" w:cs="Times New Roman"/>
                 <w:i/>
@@ -2871,7 +2917,7 @@
           </w:rPr>
           <w:t>B</w:t>
         </w:r>
-        <w:del w:id="88" w:author="Author">
+        <w:del w:id="93" w:author="Author">
           <w:r>
             <w:rPr>
               <w:rFonts w:ascii="Times New Roman" w:eastAsia="Times New Roman" w:hAnsi="Times New Roman" w:cs="Times New Roman"/>
@@ -2950,7 +2996,7 @@
           </w:rPr>
           <w:t xml:space="preserve"> In the high sheet washing frequency group for females, sixteen genera were found to be significantly upregulated</w:t>
         </w:r>
-        <w:commentRangeStart w:id="89"/>
+        <w:commentRangeStart w:id="94"/>
         <w:r>
           <w:rPr>
             <w:rFonts w:ascii="Times New Roman" w:eastAsia="Times New Roman" w:hAnsi="Times New Roman" w:cs="Times New Roman"/>
@@ -2978,13 +3024,13 @@
           </w:rPr>
           <w:t xml:space="preserve"> of </w:t>
         </w:r>
-        <w:commentRangeEnd w:id="89"/>
+        <w:commentRangeEnd w:id="94"/>
         <w:r>
           <w:rPr>
             <w:rStyle w:val="CommentReference"/>
             <w:rFonts w:ascii="Times New Roman" w:hAnsi="Times New Roman" w:cs="Times New Roman"/>
           </w:rPr>
-          <w:commentReference w:id="89"/>
+          <w:commentReference w:id="94"/>
         </w:r>
         <w:r>
           <w:rPr>
@@ -3146,7 +3192,7 @@
           </w:rPr>
           <w:t xml:space="preserve"> (Figure 4B).</w:t>
         </w:r>
-        <w:del w:id="90" w:author="Author">
+        <w:del w:id="95" w:author="Author">
           <w:r>
             <w:rPr>
               <w:rFonts w:ascii="Times New Roman" w:eastAsia="Times New Roman" w:hAnsi="Times New Roman" w:cs="Times New Roman"/>
@@ -3160,7 +3206,7 @@
           </w:rPr>
           <w:t xml:space="preserve"> The </w:t>
         </w:r>
-        <w:del w:id="91" w:author="Author">
+        <w:del w:id="96" w:author="Author">
           <w:r>
             <w:rPr>
               <w:rFonts w:ascii="Times New Roman" w:eastAsia="Times New Roman" w:hAnsi="Times New Roman" w:cs="Times New Roman"/>
@@ -3186,7 +3232,7 @@
           </w:rPr>
           <w:t>B</w:t>
         </w:r>
-        <w:del w:id="92" w:author="Author">
+        <w:del w:id="97" w:author="Author">
           <w:r>
             <w:rPr>
               <w:rFonts w:ascii="Times New Roman" w:eastAsia="Times New Roman" w:hAnsi="Times New Roman" w:cs="Times New Roman"/>
@@ -3206,7 +3252,7 @@
           </w:rPr>
           <w:t>D</w:t>
         </w:r>
-        <w:del w:id="93" w:author="Author">
+        <w:del w:id="98" w:author="Author">
           <w:r>
             <w:rPr>
               <w:rFonts w:ascii="Times New Roman" w:eastAsia="Times New Roman" w:hAnsi="Times New Roman" w:cs="Times New Roman"/>
@@ -3220,7 +3266,7 @@
           </w:rPr>
           <w:t xml:space="preserve">. </w:t>
         </w:r>
-        <w:commentRangeStart w:id="94"/>
+        <w:commentRangeStart w:id="99"/>
         <w:r>
           <w:rPr>
             <w:rFonts w:ascii="Times New Roman" w:eastAsia="Times New Roman" w:hAnsi="Times New Roman" w:cs="Times New Roman"/>
@@ -3252,12 +3298,12 @@
           </w:rPr>
           <w:t xml:space="preserve">. </w:t>
         </w:r>
-        <w:commentRangeEnd w:id="94"/>
+        <w:commentRangeEnd w:id="99"/>
         <w:r>
           <w:rPr>
             <w:rStyle w:val="CommentReference"/>
           </w:rPr>
-          <w:commentReference w:id="94"/>
+          <w:commentReference w:id="99"/>
         </w:r>
         <w:r>
           <w:rPr>
@@ -3377,25 +3423,25 @@
           </w:rPr>
           <w:t xml:space="preserve"> (Figure 4D).</w:t>
         </w:r>
-        <w:del w:id="95" w:author="Author">
+        <w:del w:id="100" w:author="Author">
           <w:r>
             <w:rPr>
               <w:rFonts w:ascii="Times New Roman" w:eastAsia="Times New Roman" w:hAnsi="Times New Roman" w:cs="Times New Roman"/>
             </w:rPr>
             <w:delText xml:space="preserve">. </w:delText>
           </w:r>
-          <w:commentRangeEnd w:id="81"/>
+          <w:commentRangeEnd w:id="86"/>
           <w:r>
             <w:rPr>
               <w:rStyle w:val="CommentReference"/>
             </w:rPr>
-            <w:commentReference w:id="81"/>
+            <w:commentReference w:id="86"/>
           </w:r>
         </w:del>
       </w:ins>
-      <w:commentRangeStart w:id="96"/>
-      <w:commentRangeStart w:id="97"/>
-      <w:del w:id="98" w:author="Author">
+      <w:commentRangeStart w:id="101"/>
+      <w:commentRangeStart w:id="102"/>
+      <w:del w:id="103" w:author="Author">
         <w:r>
           <w:rPr>
             <w:rFonts w:ascii="Times New Roman" w:eastAsia="Times New Roman" w:hAnsi="Times New Roman" w:cs="Times New Roman"/>
@@ -3409,26 +3455,26 @@
           </w:rPr>
           <w:delText xml:space="preserve"> </w:delText>
         </w:r>
-        <w:commentRangeEnd w:id="96"/>
+        <w:commentRangeEnd w:id="101"/>
         <w:r>
           <w:rPr>
             <w:rStyle w:val="CommentReference"/>
           </w:rPr>
-          <w:commentReference w:id="96"/>
-        </w:r>
-        <w:commentRangeStart w:id="99"/>
+          <w:commentReference w:id="101"/>
+        </w:r>
+        <w:commentRangeStart w:id="104"/>
         <w:r>
           <w:rPr>
             <w:rFonts w:ascii="Times New Roman" w:eastAsia="Times New Roman" w:hAnsi="Times New Roman" w:cs="Times New Roman"/>
           </w:rPr>
           <w:delText>To compare differences in ASV abundance between sexes in conjunction with sheet washing, a DESeq2 analysis was run.</w:delText>
         </w:r>
-        <w:commentRangeEnd w:id="99"/>
+        <w:commentRangeEnd w:id="104"/>
         <w:r>
           <w:rPr>
             <w:rStyle w:val="CommentReference"/>
           </w:rPr>
-          <w:commentReference w:id="99"/>
+          <w:commentReference w:id="104"/>
         </w:r>
         <w:r>
           <w:rPr>
@@ -3436,19 +3482,19 @@
           </w:rPr>
           <w:delText xml:space="preserve"> </w:delText>
         </w:r>
-        <w:commentRangeStart w:id="100"/>
+        <w:commentRangeStart w:id="105"/>
         <w:r>
           <w:rPr>
             <w:rFonts w:ascii="Times New Roman" w:eastAsia="Times New Roman" w:hAnsi="Times New Roman" w:cs="Times New Roman"/>
           </w:rPr>
           <w:delText xml:space="preserve">Results showed that more unique genera are abundant in the female group in comparison to the reference male group. </w:delText>
         </w:r>
-        <w:commentRangeEnd w:id="100"/>
+        <w:commentRangeEnd w:id="105"/>
         <w:r>
           <w:rPr>
             <w:rStyle w:val="CommentReference"/>
           </w:rPr>
-          <w:commentReference w:id="100"/>
+          <w:commentReference w:id="105"/>
         </w:r>
         <w:r>
           <w:rPr>
@@ -3456,7 +3502,7 @@
           </w:rPr>
           <w:delText xml:space="preserve">There are only five shared genera, </w:delText>
         </w:r>
-        <w:commentRangeStart w:id="101"/>
+        <w:commentRangeStart w:id="106"/>
         <w:r>
           <w:rPr>
             <w:rFonts w:ascii="Times New Roman" w:eastAsia="Times New Roman" w:hAnsi="Times New Roman" w:cs="Times New Roman"/>
@@ -3516,12 +3562,12 @@
           </w:rPr>
           <w:delText xml:space="preserve"> Kocuria,</w:delText>
         </w:r>
-        <w:commentRangeEnd w:id="101"/>
+        <w:commentRangeEnd w:id="106"/>
         <w:r>
           <w:rPr>
             <w:rStyle w:val="CommentReference"/>
           </w:rPr>
-          <w:commentReference w:id="101"/>
+          <w:commentReference w:id="106"/>
         </w:r>
         <w:r>
           <w:rPr>
@@ -3529,13 +3575,13 @@
           </w:rPr>
           <w:delText xml:space="preserve"> </w:delText>
         </w:r>
-        <w:commentRangeStart w:id="102"/>
+        <w:commentRangeStart w:id="107"/>
         <w:r>
           <w:rPr>
             <w:rFonts w:ascii="Times New Roman" w:eastAsia="Times New Roman" w:hAnsi="Times New Roman" w:cs="Times New Roman"/>
             <w:i/>
             <w:strike/>
-            <w:rPrChange w:id="103" w:author="Author">
+            <w:rPrChange w:id="108" w:author="Author">
               <w:rPr>
                 <w:rFonts w:ascii="Times New Roman" w:eastAsia="Times New Roman" w:hAnsi="Times New Roman" w:cs="Times New Roman"/>
                 <w:i/>
@@ -3548,7 +3594,7 @@
           <w:rPr>
             <w:rFonts w:ascii="Times New Roman" w:eastAsia="Times New Roman" w:hAnsi="Times New Roman" w:cs="Times New Roman"/>
             <w:strike/>
-            <w:rPrChange w:id="104" w:author="Author">
+            <w:rPrChange w:id="109" w:author="Author">
               <w:rPr>
                 <w:rFonts w:ascii="Times New Roman" w:eastAsia="Times New Roman" w:hAnsi="Times New Roman" w:cs="Times New Roman"/>
               </w:rPr>
@@ -3561,7 +3607,7 @@
             <w:rFonts w:ascii="Times New Roman" w:eastAsia="Times New Roman" w:hAnsi="Times New Roman" w:cs="Times New Roman"/>
             <w:i/>
             <w:strike/>
-            <w:rPrChange w:id="105" w:author="Author">
+            <w:rPrChange w:id="110" w:author="Author">
               <w:rPr>
                 <w:rFonts w:ascii="Times New Roman" w:eastAsia="Times New Roman" w:hAnsi="Times New Roman" w:cs="Times New Roman"/>
                 <w:i/>
@@ -3574,7 +3620,7 @@
           <w:rPr>
             <w:rFonts w:ascii="Times New Roman" w:eastAsia="Times New Roman" w:hAnsi="Times New Roman" w:cs="Times New Roman"/>
             <w:strike/>
-            <w:rPrChange w:id="106" w:author="Author">
+            <w:rPrChange w:id="111" w:author="Author">
               <w:rPr>
                 <w:rFonts w:ascii="Times New Roman" w:eastAsia="Times New Roman" w:hAnsi="Times New Roman" w:cs="Times New Roman"/>
               </w:rPr>
@@ -3588,12 +3634,12 @@
           </w:rPr>
           <w:delText xml:space="preserve"> </w:delText>
         </w:r>
-        <w:commentRangeEnd w:id="102"/>
+        <w:commentRangeEnd w:id="107"/>
         <w:r>
           <w:rPr>
             <w:rStyle w:val="CommentReference"/>
           </w:rPr>
-          <w:commentReference w:id="102"/>
+          <w:commentReference w:id="107"/>
         </w:r>
         <w:r>
           <w:rPr>
@@ -3625,7 +3671,7 @@
           </w:rPr>
           <w:delText xml:space="preserve"> genera were found to be significantly upregulated</w:delText>
         </w:r>
-        <w:commentRangeStart w:id="107"/>
+        <w:commentRangeStart w:id="112"/>
         <w:r>
           <w:rPr>
             <w:rFonts w:ascii="Times New Roman" w:eastAsia="Times New Roman" w:hAnsi="Times New Roman" w:cs="Times New Roman"/>
@@ -3636,7 +3682,7 @@
           <w:rPr>
             <w:rFonts w:ascii="Times New Roman" w:eastAsia="Times New Roman" w:hAnsi="Times New Roman" w:cs="Times New Roman"/>
             <w:strike/>
-            <w:rPrChange w:id="108" w:author="Author">
+            <w:rPrChange w:id="113" w:author="Author">
               <w:rPr>
                 <w:rFonts w:ascii="Times New Roman" w:eastAsia="Times New Roman" w:hAnsi="Times New Roman" w:cs="Times New Roman"/>
               </w:rPr>
@@ -3650,12 +3696,12 @@
           </w:rPr>
           <w:delText xml:space="preserve"> of </w:delText>
         </w:r>
-        <w:commentRangeEnd w:id="107"/>
+        <w:commentRangeEnd w:id="112"/>
         <w:r>
           <w:rPr>
             <w:rStyle w:val="CommentReference"/>
           </w:rPr>
-          <w:commentReference w:id="107"/>
+          <w:commentReference w:id="112"/>
         </w:r>
         <w:r>
           <w:rPr>
@@ -3779,7 +3825,7 @@
           </w:rPr>
           <w:delText xml:space="preserve">. </w:delText>
         </w:r>
-        <w:commentRangeStart w:id="109"/>
+        <w:commentRangeStart w:id="114"/>
         <w:r>
           <w:rPr>
             <w:rFonts w:ascii="Times New Roman" w:eastAsia="Times New Roman" w:hAnsi="Times New Roman" w:cs="Times New Roman"/>
@@ -3810,12 +3856,12 @@
           </w:rPr>
           <w:delText xml:space="preserve"> for males. </w:delText>
         </w:r>
-        <w:commentRangeEnd w:id="109"/>
+        <w:commentRangeEnd w:id="114"/>
         <w:r>
           <w:rPr>
             <w:rStyle w:val="CommentReference"/>
           </w:rPr>
-          <w:commentReference w:id="109"/>
+          <w:commentReference w:id="114"/>
         </w:r>
         <w:r>
           <w:rPr>
@@ -3945,12 +3991,12 @@
           </w:rPr>
           <w:delText xml:space="preserve">. </w:delText>
         </w:r>
-        <w:commentRangeEnd w:id="97"/>
+        <w:commentRangeEnd w:id="102"/>
         <w:r>
           <w:rPr>
             <w:rStyle w:val="CommentReference"/>
           </w:rPr>
-          <w:commentReference w:id="97"/>
+          <w:commentReference w:id="102"/>
         </w:r>
       </w:del>
     </w:p>
@@ -3966,7 +4012,7 @@
       <w:pPr>
         <w:spacing w:line="480" w:lineRule="auto"/>
         <w:rPr>
-          <w:ins w:id="110" w:author="Author"/>
+          <w:ins w:id="115" w:author="Author"/>
           <w:rFonts w:ascii="Times New Roman" w:eastAsia="Times New Roman" w:hAnsi="Times New Roman" w:cs="Times New Roman"/>
           <w:b/>
         </w:rPr>
@@ -3976,7 +4022,7 @@
       <w:pPr>
         <w:spacing w:line="480" w:lineRule="auto"/>
         <w:rPr>
-          <w:ins w:id="111" w:author="Author"/>
+          <w:ins w:id="116" w:author="Author"/>
           <w:rFonts w:ascii="Times New Roman" w:eastAsia="Times New Roman" w:hAnsi="Times New Roman" w:cs="Times New Roman"/>
           <w:b/>
         </w:rPr>
@@ -3986,7 +4032,7 @@
       <w:pPr>
         <w:spacing w:line="480" w:lineRule="auto"/>
         <w:rPr>
-          <w:ins w:id="112" w:author="Author"/>
+          <w:ins w:id="117" w:author="Author"/>
           <w:rFonts w:ascii="Times New Roman" w:eastAsia="Times New Roman" w:hAnsi="Times New Roman" w:cs="Times New Roman"/>
           <w:b/>
         </w:rPr>
@@ -4007,12 +4053,12 @@
           <w:bCs/>
         </w:rPr>
       </w:pPr>
-      <w:ins w:id="113" w:author="Author">
-        <w:r>
-          <w:rPr>
-            <w:rFonts w:ascii="Times New Roman" w:eastAsia="Times New Roman" w:hAnsi="Times New Roman" w:cs="Times New Roman"/>
-            <w:bCs/>
-            <w:rPrChange w:id="114" w:author="Author">
+      <w:ins w:id="118" w:author="Author">
+        <w:r>
+          <w:rPr>
+            <w:rFonts w:ascii="Times New Roman" w:eastAsia="Times New Roman" w:hAnsi="Times New Roman" w:cs="Times New Roman"/>
+            <w:bCs/>
+            <w:rPrChange w:id="119" w:author="Author">
               <w:rPr>
                 <w:rFonts w:ascii="Times New Roman" w:eastAsia="Times New Roman" w:hAnsi="Times New Roman" w:cs="Times New Roman"/>
                 <w:b/>
@@ -4034,13 +4080,13 @@
       <w:pPr>
         <w:spacing w:line="480" w:lineRule="auto"/>
         <w:rPr>
-          <w:ins w:id="115" w:author="Author"/>
-          <w:del w:id="116" w:author="Author"/>
+          <w:ins w:id="120" w:author="Author"/>
+          <w:del w:id="121" w:author="Author"/>
           <w:rFonts w:ascii="Times New Roman" w:eastAsia="Times New Roman" w:hAnsi="Times New Roman" w:cs="Times New Roman"/>
         </w:rPr>
       </w:pPr>
-      <w:ins w:id="117" w:author="Author">
-        <w:del w:id="118" w:author="Author">
+      <w:ins w:id="122" w:author="Author">
+        <w:del w:id="123" w:author="Author">
           <w:r>
             <w:rPr>
               <w:rFonts w:ascii="Times New Roman" w:eastAsia="Times New Roman" w:hAnsi="Times New Roman" w:cs="Times New Roman"/>
@@ -4052,7 +4098,7 @@
             <w:rPr>
               <w:rFonts w:ascii="Times New Roman" w:eastAsia="Times New Roman" w:hAnsi="Times New Roman" w:cs="Times New Roman"/>
               <w:color w:val="FF0000"/>
-              <w:rPrChange w:id="119" w:author="Author">
+              <w:rPrChange w:id="124" w:author="Author">
                 <w:rPr>
                   <w:rFonts w:ascii="Times New Roman" w:eastAsia="Times New Roman" w:hAnsi="Times New Roman" w:cs="Times New Roman"/>
                 </w:rPr>
@@ -4071,7 +4117,7 @@
             <w:rPr>
               <w:rFonts w:ascii="Times New Roman" w:eastAsia="Times New Roman" w:hAnsi="Times New Roman" w:cs="Times New Roman"/>
               <w:color w:val="FF0000"/>
-              <w:rPrChange w:id="120" w:author="Author">
+              <w:rPrChange w:id="125" w:author="Author">
                 <w:rPr>
                   <w:rFonts w:ascii="Times New Roman" w:eastAsia="Times New Roman" w:hAnsi="Times New Roman" w:cs="Times New Roman"/>
                 </w:rPr>
@@ -4090,7 +4136,7 @@
             <w:rPr>
               <w:rFonts w:ascii="Times New Roman" w:eastAsia="Times New Roman" w:hAnsi="Times New Roman" w:cs="Times New Roman"/>
               <w:color w:val="FF0000"/>
-              <w:rPrChange w:id="121" w:author="Author">
+              <w:rPrChange w:id="126" w:author="Author">
                 <w:rPr>
                   <w:rFonts w:ascii="Times New Roman" w:eastAsia="Times New Roman" w:hAnsi="Times New Roman" w:cs="Times New Roman"/>
                 </w:rPr>
@@ -4109,7 +4155,7 @@
             <w:rPr>
               <w:rFonts w:ascii="Times New Roman" w:eastAsia="Times New Roman" w:hAnsi="Times New Roman" w:cs="Times New Roman"/>
               <w:color w:val="FF0000"/>
-              <w:rPrChange w:id="122" w:author="Author">
+              <w:rPrChange w:id="127" w:author="Author">
                 <w:rPr>
                   <w:rFonts w:ascii="Times New Roman" w:eastAsia="Times New Roman" w:hAnsi="Times New Roman" w:cs="Times New Roman"/>
                 </w:rPr>
@@ -4128,7 +4174,7 @@
             <w:rPr>
               <w:rFonts w:ascii="Times New Roman" w:eastAsia="Times New Roman" w:hAnsi="Times New Roman" w:cs="Times New Roman"/>
               <w:color w:val="FF0000"/>
-              <w:rPrChange w:id="123" w:author="Author">
+              <w:rPrChange w:id="128" w:author="Author">
                 <w:rPr>
                   <w:rFonts w:ascii="Times New Roman" w:eastAsia="Times New Roman" w:hAnsi="Times New Roman" w:cs="Times New Roman"/>
                 </w:rPr>
@@ -4154,7 +4200,7 @@
             <w:rPr>
               <w:rFonts w:ascii="Times New Roman" w:eastAsia="Times New Roman" w:hAnsi="Times New Roman" w:cs="Times New Roman"/>
               <w:color w:val="FF0000"/>
-              <w:rPrChange w:id="124" w:author="Author">
+              <w:rPrChange w:id="129" w:author="Author">
                 <w:rPr>
                   <w:rFonts w:ascii="Times New Roman" w:eastAsia="Times New Roman" w:hAnsi="Times New Roman" w:cs="Times New Roman"/>
                 </w:rPr>
@@ -4173,7 +4219,7 @@
             <w:rPr>
               <w:rFonts w:ascii="Times New Roman" w:eastAsia="Times New Roman" w:hAnsi="Times New Roman" w:cs="Times New Roman"/>
               <w:color w:val="FF0000"/>
-              <w:rPrChange w:id="125" w:author="Author">
+              <w:rPrChange w:id="130" w:author="Author">
                 <w:rPr>
                   <w:rFonts w:ascii="Times New Roman" w:eastAsia="Times New Roman" w:hAnsi="Times New Roman" w:cs="Times New Roman"/>
                 </w:rPr>
@@ -4192,7 +4238,7 @@
             <w:rPr>
               <w:rFonts w:ascii="Times New Roman" w:eastAsia="Times New Roman" w:hAnsi="Times New Roman" w:cs="Times New Roman"/>
               <w:color w:val="FF0000"/>
-              <w:rPrChange w:id="126" w:author="Author">
+              <w:rPrChange w:id="131" w:author="Author">
                 <w:rPr>
                   <w:rFonts w:ascii="Times New Roman" w:eastAsia="Times New Roman" w:hAnsi="Times New Roman" w:cs="Times New Roman"/>
                 </w:rPr>
@@ -4328,8 +4374,8 @@
         </w:rPr>
         <w:t xml:space="preserve">apparent in </w:t>
       </w:r>
-      <w:commentRangeStart w:id="127"/>
-      <w:commentRangeStart w:id="128"/>
+      <w:commentRangeStart w:id="132"/>
+      <w:commentRangeStart w:id="133"/>
       <w:proofErr w:type="spellStart"/>
       <w:r>
         <w:rPr>
@@ -4344,19 +4390,19 @@
         </w:rPr>
         <w:t xml:space="preserve"> and Firmicutes</w:t>
       </w:r>
-      <w:commentRangeEnd w:id="127"/>
+      <w:commentRangeEnd w:id="132"/>
       <w:r>
         <w:rPr>
           <w:rStyle w:val="CommentReference"/>
         </w:rPr>
-        <w:commentReference w:id="127"/>
-      </w:r>
-      <w:commentRangeEnd w:id="128"/>
+        <w:commentReference w:id="132"/>
+      </w:r>
+      <w:commentRangeEnd w:id="133"/>
       <w:r>
         <w:rPr>
           <w:rStyle w:val="CommentReference"/>
         </w:rPr>
-        <w:commentReference w:id="128"/>
+        <w:commentReference w:id="133"/>
       </w:r>
       <w:r>
         <w:rPr>
@@ -4370,7 +4416,7 @@
         </w:rPr>
         <w:t xml:space="preserve"> the difference in relative abundance between males and females is more pronounced in low sheet washing frequency compared to high sheet washing frequency samples </w:t>
       </w:r>
-      <w:ins w:id="129" w:author="Author">
+      <w:ins w:id="134" w:author="Author">
         <w:r>
           <w:rPr>
             <w:rFonts w:ascii="Times New Roman" w:eastAsia="Times New Roman" w:hAnsi="Times New Roman" w:cs="Times New Roman"/>
@@ -4378,14 +4424,14 @@
           <w:t xml:space="preserve">(Figure </w:t>
         </w:r>
       </w:ins>
-      <w:del w:id="130" w:author="Author">
+      <w:del w:id="135" w:author="Author">
         <w:r>
           <w:rPr>
             <w:rFonts w:ascii="Times New Roman" w:eastAsia="Times New Roman" w:hAnsi="Times New Roman" w:cs="Times New Roman"/>
           </w:rPr>
           <w:delText>(</w:delText>
         </w:r>
-        <w:commentRangeStart w:id="131"/>
+        <w:commentRangeStart w:id="136"/>
         <w:r>
           <w:rPr>
             <w:rFonts w:ascii="Times New Roman" w:eastAsia="Times New Roman" w:hAnsi="Times New Roman" w:cs="Times New Roman"/>
@@ -4399,14 +4445,14 @@
         </w:rPr>
         <w:t>2</w:t>
       </w:r>
-      <w:ins w:id="132" w:author="Author">
+      <w:ins w:id="137" w:author="Author">
         <w:r>
           <w:rPr>
             <w:rFonts w:ascii="Times New Roman" w:eastAsia="Times New Roman" w:hAnsi="Times New Roman" w:cs="Times New Roman"/>
           </w:rPr>
           <w:t xml:space="preserve">B, Figure </w:t>
         </w:r>
-        <w:del w:id="133" w:author="Author">
+        <w:del w:id="138" w:author="Author">
           <w:r>
             <w:rPr>
               <w:rFonts w:ascii="Times New Roman" w:eastAsia="Times New Roman" w:hAnsi="Times New Roman" w:cs="Times New Roman"/>
@@ -4427,14 +4473,14 @@
         </w:rPr>
         <w:t xml:space="preserve">). </w:t>
       </w:r>
-      <w:commentRangeEnd w:id="131"/>
+      <w:commentRangeEnd w:id="136"/>
       <w:r>
         <w:rPr>
           <w:rStyle w:val="CommentReference"/>
         </w:rPr>
-        <w:commentReference w:id="131"/>
-      </w:r>
-      <w:commentRangeStart w:id="134"/>
+        <w:commentReference w:id="136"/>
+      </w:r>
+      <w:commentRangeStart w:id="139"/>
       <w:r>
         <w:rPr>
           <w:rFonts w:ascii="Times New Roman" w:eastAsia="Times New Roman" w:hAnsi="Times New Roman" w:cs="Times New Roman"/>
@@ -4455,12 +4501,12 @@
         </w:rPr>
         <w:t xml:space="preserve">. </w:t>
       </w:r>
-      <w:commentRangeEnd w:id="134"/>
+      <w:commentRangeEnd w:id="139"/>
       <w:r>
         <w:rPr>
           <w:rStyle w:val="CommentReference"/>
         </w:rPr>
-        <w:commentReference w:id="134"/>
+        <w:commentReference w:id="139"/>
       </w:r>
       <w:r>
         <w:rPr>
@@ -4482,14 +4528,14 @@
         </w:rPr>
         <w:t xml:space="preserve">, which is only observed in female low sheet washing frequency samples </w:t>
       </w:r>
-      <w:commentRangeStart w:id="135"/>
+      <w:commentRangeStart w:id="140"/>
       <w:r>
         <w:rPr>
           <w:rFonts w:ascii="Times New Roman" w:eastAsia="Times New Roman" w:hAnsi="Times New Roman" w:cs="Times New Roman"/>
         </w:rPr>
         <w:t>(Figu</w:t>
       </w:r>
-      <w:ins w:id="136" w:author="Author">
+      <w:ins w:id="141" w:author="Author">
         <w:r>
           <w:rPr>
             <w:rFonts w:ascii="Times New Roman" w:eastAsia="Times New Roman" w:hAnsi="Times New Roman" w:cs="Times New Roman"/>
@@ -4497,7 +4543,7 @@
           <w:t>re 2A</w:t>
         </w:r>
       </w:ins>
-      <w:del w:id="137" w:author="Author">
+      <w:del w:id="142" w:author="Author">
         <w:r>
           <w:rPr>
             <w:rFonts w:ascii="Times New Roman" w:eastAsia="Times New Roman" w:hAnsi="Times New Roman" w:cs="Times New Roman"/>
@@ -4505,8 +4551,8 @@
           <w:delText xml:space="preserve">re </w:delText>
         </w:r>
       </w:del>
-      <w:ins w:id="138" w:author="Author">
-        <w:del w:id="139" w:author="Author">
+      <w:ins w:id="143" w:author="Author">
+        <w:del w:id="144" w:author="Author">
           <w:r>
             <w:rPr>
               <w:rFonts w:ascii="Times New Roman" w:eastAsia="Times New Roman" w:hAnsi="Times New Roman" w:cs="Times New Roman"/>
@@ -4516,12 +4562,12 @@
           </w:r>
         </w:del>
       </w:ins>
-      <w:del w:id="140" w:author="Author">
+      <w:del w:id="145" w:author="Author">
         <w:r>
           <w:rPr>
             <w:rFonts w:ascii="Times New Roman" w:eastAsia="Times New Roman" w:hAnsi="Times New Roman" w:cs="Times New Roman"/>
             <w:strike/>
-            <w:rPrChange w:id="141" w:author="Author">
+            <w:rPrChange w:id="146" w:author="Author">
               <w:rPr>
                 <w:rFonts w:ascii="Times New Roman" w:eastAsia="Times New Roman" w:hAnsi="Times New Roman" w:cs="Times New Roman"/>
               </w:rPr>
@@ -4536,12 +4582,12 @@
         </w:rPr>
         <w:t xml:space="preserve">). </w:t>
       </w:r>
-      <w:commentRangeEnd w:id="135"/>
+      <w:commentRangeEnd w:id="140"/>
       <w:r>
         <w:rPr>
           <w:rStyle w:val="CommentReference"/>
         </w:rPr>
-        <w:commentReference w:id="135"/>
+        <w:commentReference w:id="140"/>
       </w:r>
       <w:r>
         <w:rPr>
@@ -4577,7 +4623,7 @@
         </w:rPr>
         <w:t xml:space="preserve">. </w:t>
       </w:r>
-      <w:commentRangeStart w:id="142"/>
+      <w:commentRangeStart w:id="147"/>
       <w:r>
         <w:rPr>
           <w:rFonts w:ascii="Times New Roman" w:eastAsia="Times New Roman" w:hAnsi="Times New Roman" w:cs="Times New Roman"/>
@@ -4598,12 +4644,12 @@
         </w:rPr>
         <w:t xml:space="preserve"> in high sheet washing frequency samples supports the trend that low sheet washing frequency results in higher microbial variation due to decreased hygiene practice</w:t>
       </w:r>
-      <w:commentRangeEnd w:id="142"/>
+      <w:commentRangeEnd w:id="147"/>
       <w:r>
         <w:rPr>
           <w:rStyle w:val="CommentReference"/>
         </w:rPr>
-        <w:commentReference w:id="142"/>
+        <w:commentReference w:id="147"/>
       </w:r>
       <w:r>
         <w:rPr>
@@ -4618,7 +4664,7 @@
         </w:rPr>
         <w:t xml:space="preserve"> </w:t>
       </w:r>
-      <w:commentRangeStart w:id="143"/>
+      <w:commentRangeStart w:id="148"/>
       <w:r>
         <w:rPr>
           <w:rFonts w:ascii="Times New Roman" w:eastAsia="Times New Roman" w:hAnsi="Times New Roman" w:cs="Times New Roman"/>
@@ -4626,7 +4672,7 @@
         </w:rPr>
         <w:t>Corynebacterium</w:t>
       </w:r>
-      <w:ins w:id="144" w:author="Author">
+      <w:ins w:id="149" w:author="Author">
         <w:r>
           <w:rPr>
             <w:rFonts w:ascii="Times New Roman" w:eastAsia="Times New Roman" w:hAnsi="Times New Roman" w:cs="Times New Roman"/>
@@ -4641,7 +4687,7 @@
         </w:rPr>
         <w:t xml:space="preserve"> has a higher relative abundance in males than females in both high and low sheet washing frequency</w:t>
       </w:r>
-      <w:ins w:id="145" w:author="Author">
+      <w:ins w:id="150" w:author="Author">
         <w:r>
           <w:rPr>
             <w:rFonts w:ascii="Times New Roman" w:eastAsia="Times New Roman" w:hAnsi="Times New Roman" w:cs="Times New Roman"/>
@@ -4675,14 +4721,14 @@
         </w:rPr>
         <w:t xml:space="preserve">. </w:t>
       </w:r>
-      <w:commentRangeEnd w:id="143"/>
+      <w:commentRangeEnd w:id="148"/>
       <w:r>
         <w:rPr>
           <w:rStyle w:val="CommentReference"/>
         </w:rPr>
-        <w:commentReference w:id="143"/>
-      </w:r>
-      <w:del w:id="146" w:author="Author">
+        <w:commentReference w:id="148"/>
+      </w:r>
+      <w:del w:id="151" w:author="Author">
         <w:r>
           <w:rPr>
             <w:rFonts w:ascii="Times New Roman" w:eastAsia="Times New Roman" w:hAnsi="Times New Roman" w:cs="Times New Roman"/>
@@ -4690,38 +4736,138 @@
           <w:delText>Additionally</w:delText>
         </w:r>
       </w:del>
-      <w:ins w:id="147" w:author="Author">
-        <w:r>
-          <w:rPr>
-            <w:rFonts w:ascii="Times New Roman" w:eastAsia="Times New Roman" w:hAnsi="Times New Roman" w:cs="Times New Roman"/>
-          </w:rPr>
-          <w:t>additionally</w:t>
-        </w:r>
+      <w:ins w:id="152" w:author="Author">
+        <w:del w:id="153" w:author="Author">
+          <w:r>
+            <w:rPr>
+              <w:rFonts w:ascii="Times New Roman" w:eastAsia="Times New Roman" w:hAnsi="Times New Roman" w:cs="Times New Roman"/>
+            </w:rPr>
+            <w:delText>additionally</w:delText>
+          </w:r>
+        </w:del>
       </w:ins>
-      <w:r>
-        <w:rPr>
-          <w:rFonts w:ascii="Times New Roman" w:eastAsia="Times New Roman" w:hAnsi="Times New Roman" w:cs="Times New Roman"/>
-        </w:rPr>
-        <w:t xml:space="preserve">, </w:t>
-      </w:r>
-      <w:commentRangeStart w:id="148"/>
-      <w:r>
-        <w:rPr>
-          <w:rFonts w:ascii="Times New Roman" w:eastAsia="Times New Roman" w:hAnsi="Times New Roman" w:cs="Times New Roman"/>
-        </w:rPr>
-        <w:t xml:space="preserve">females have a higher relative </w:t>
-      </w:r>
-      <w:r>
-        <w:rPr>
-          <w:rFonts w:ascii="Times New Roman" w:eastAsia="Times New Roman" w:hAnsi="Times New Roman" w:cs="Times New Roman"/>
-        </w:rPr>
-        <w:t xml:space="preserve">abundance of </w:t>
-      </w:r>
-      <w:commentRangeStart w:id="149"/>
-      <w:r>
-        <w:rPr>
-          <w:rFonts w:ascii="Times New Roman" w:eastAsia="Times New Roman" w:hAnsi="Times New Roman" w:cs="Times New Roman"/>
-          <w:rPrChange w:id="150" w:author="Author">
+      <w:del w:id="154" w:author="Author">
+        <w:r>
+          <w:rPr>
+            <w:rFonts w:ascii="Times New Roman" w:eastAsia="Times New Roman" w:hAnsi="Times New Roman" w:cs="Times New Roman"/>
+          </w:rPr>
+          <w:delText xml:space="preserve">, </w:delText>
+        </w:r>
+        <w:commentRangeStart w:id="155"/>
+        <w:r>
+          <w:rPr>
+            <w:rFonts w:ascii="Times New Roman" w:eastAsia="Times New Roman" w:hAnsi="Times New Roman" w:cs="Times New Roman"/>
+          </w:rPr>
+          <w:delText xml:space="preserve">females have a higher relative </w:delText>
+        </w:r>
+        <w:r>
+          <w:rPr>
+            <w:rFonts w:ascii="Times New Roman" w:eastAsia="Times New Roman" w:hAnsi="Times New Roman" w:cs="Times New Roman"/>
+          </w:rPr>
+          <w:delText xml:space="preserve">abundance of </w:delText>
+        </w:r>
+        <w:commentRangeStart w:id="156"/>
+        <w:r>
+          <w:rPr>
+            <w:rFonts w:ascii="Times New Roman" w:eastAsia="Times New Roman" w:hAnsi="Times New Roman" w:cs="Times New Roman"/>
+            <w:rPrChange w:id="157" w:author="Author">
+              <w:rPr>
+                <w:rFonts w:ascii="Times New Roman" w:eastAsia="Times New Roman" w:hAnsi="Times New Roman" w:cs="Times New Roman"/>
+                <w:i/>
+                <w:iCs/>
+              </w:rPr>
+            </w:rPrChange>
+          </w:rPr>
+          <w:delText>Lactobacil</w:delText>
+        </w:r>
+      </w:del>
+      <w:ins w:id="158" w:author="Author">
+        <w:del w:id="159" w:author="Author">
+          <w:r>
+            <w:rPr>
+              <w:rFonts w:ascii="Times New Roman" w:eastAsia="Times New Roman" w:hAnsi="Times New Roman" w:cs="Times New Roman"/>
+              <w:rPrChange w:id="160" w:author="Author">
+                <w:rPr>
+                  <w:rFonts w:ascii="Times New Roman" w:eastAsia="Times New Roman" w:hAnsi="Times New Roman" w:cs="Times New Roman"/>
+                  <w:i/>
+                  <w:iCs/>
+                </w:rPr>
+              </w:rPrChange>
+            </w:rPr>
+            <w:delText xml:space="preserve">lus </w:delText>
+          </w:r>
+        </w:del>
+      </w:ins>
+      <w:del w:id="161" w:author="Author">
+        <w:r>
+          <w:rPr>
+            <w:rFonts w:ascii="Times New Roman" w:eastAsia="Times New Roman" w:hAnsi="Times New Roman" w:cs="Times New Roman"/>
+            <w:rPrChange w:id="162" w:author="Author">
+              <w:rPr>
+                <w:rFonts w:ascii="Times New Roman" w:eastAsia="Times New Roman" w:hAnsi="Times New Roman" w:cs="Times New Roman"/>
+                <w:i/>
+                <w:iCs/>
+              </w:rPr>
+            </w:rPrChange>
+          </w:rPr>
+          <w:delText>laceae</w:delText>
+        </w:r>
+        <w:r>
+          <w:rPr>
+            <w:rFonts w:ascii="Times New Roman" w:eastAsia="Times New Roman" w:hAnsi="Times New Roman" w:cs="Times New Roman"/>
+          </w:rPr>
+          <w:delText xml:space="preserve"> </w:delText>
+        </w:r>
+        <w:commentRangeEnd w:id="156"/>
+        <w:r>
+          <w:rPr>
+            <w:rStyle w:val="CommentReference"/>
+          </w:rPr>
+          <w:commentReference w:id="156"/>
+        </w:r>
+        <w:r>
+          <w:rPr>
+            <w:rFonts w:ascii="Times New Roman" w:eastAsia="Times New Roman" w:hAnsi="Times New Roman" w:cs="Times New Roman"/>
+          </w:rPr>
+          <w:delText>than males</w:delText>
+        </w:r>
+        <w:r>
+          <w:rPr>
+            <w:rFonts w:ascii="Times New Roman" w:eastAsia="Times New Roman" w:hAnsi="Times New Roman" w:cs="Times New Roman"/>
+          </w:rPr>
+          <w:delText xml:space="preserve"> at low sheet washing frequency,</w:delText>
+        </w:r>
+        <w:commentRangeEnd w:id="155"/>
+        <w:r>
+          <w:rPr>
+            <w:rStyle w:val="CommentReference"/>
+          </w:rPr>
+          <w:commentReference w:id="155"/>
+        </w:r>
+        <w:r>
+          <w:rPr>
+            <w:rFonts w:ascii="Times New Roman" w:eastAsia="Times New Roman" w:hAnsi="Times New Roman" w:cs="Times New Roman"/>
+          </w:rPr>
+          <w:delText xml:space="preserve"> which then becomes more similar as the frequency increases, supporting the previously mentioned trend of high sheet washing frequency correlating to less variation between sexes (Figure 2C). </w:delText>
+        </w:r>
+      </w:del>
+      <w:r>
+        <w:rPr>
+          <w:rFonts w:ascii="Times New Roman" w:eastAsia="Times New Roman" w:hAnsi="Times New Roman" w:cs="Times New Roman"/>
+        </w:rPr>
+        <w:t xml:space="preserve">These findings are validated by previous research which states that </w:t>
+      </w:r>
+      <w:r>
+        <w:rPr>
+          <w:rFonts w:ascii="Times New Roman" w:eastAsia="Times New Roman" w:hAnsi="Times New Roman" w:cs="Times New Roman"/>
+        </w:rPr>
+        <w:t xml:space="preserve">females have higher concentrations of vaginal microbiota, including </w:t>
+      </w:r>
+      <w:proofErr w:type="spellStart"/>
+      <w:r>
+        <w:rPr>
+          <w:rFonts w:ascii="Times New Roman" w:eastAsia="Times New Roman" w:hAnsi="Times New Roman" w:cs="Times New Roman"/>
+          <w:rPrChange w:id="163" w:author="Author">
             <w:rPr>
               <w:rFonts w:ascii="Times New Roman" w:eastAsia="Times New Roman" w:hAnsi="Times New Roman" w:cs="Times New Roman"/>
               <w:i/>
@@ -4729,87 +4875,20 @@
             </w:rPr>
           </w:rPrChange>
         </w:rPr>
-        <w:t>Lactobacil</w:t>
-      </w:r>
-      <w:ins w:id="151" w:author="Author">
-        <w:r>
-          <w:rPr>
-            <w:rFonts w:ascii="Times New Roman" w:eastAsia="Times New Roman" w:hAnsi="Times New Roman" w:cs="Times New Roman"/>
-            <w:rPrChange w:id="152" w:author="Author">
-              <w:rPr>
-                <w:rFonts w:ascii="Times New Roman" w:eastAsia="Times New Roman" w:hAnsi="Times New Roman" w:cs="Times New Roman"/>
-                <w:i/>
-                <w:iCs/>
-              </w:rPr>
-            </w:rPrChange>
-          </w:rPr>
-          <w:t xml:space="preserve">lus </w:t>
-        </w:r>
-      </w:ins>
-      <w:del w:id="153" w:author="Author">
-        <w:r>
-          <w:rPr>
-            <w:rFonts w:ascii="Times New Roman" w:eastAsia="Times New Roman" w:hAnsi="Times New Roman" w:cs="Times New Roman"/>
-            <w:rPrChange w:id="154" w:author="Author">
-              <w:rPr>
-                <w:rFonts w:ascii="Times New Roman" w:eastAsia="Times New Roman" w:hAnsi="Times New Roman" w:cs="Times New Roman"/>
-                <w:i/>
-                <w:iCs/>
-              </w:rPr>
-            </w:rPrChange>
-          </w:rPr>
-          <w:delText>laceae</w:delText>
-        </w:r>
-        <w:r>
-          <w:rPr>
-            <w:rFonts w:ascii="Times New Roman" w:eastAsia="Times New Roman" w:hAnsi="Times New Roman" w:cs="Times New Roman"/>
-          </w:rPr>
-          <w:delText xml:space="preserve"> </w:delText>
-        </w:r>
-      </w:del>
-      <w:commentRangeEnd w:id="149"/>
-      <w:r>
-        <w:rPr>
-          <w:rStyle w:val="CommentReference"/>
-        </w:rPr>
-        <w:commentReference w:id="149"/>
-      </w:r>
-      <w:r>
-        <w:rPr>
-          <w:rFonts w:ascii="Times New Roman" w:eastAsia="Times New Roman" w:hAnsi="Times New Roman" w:cs="Times New Roman"/>
-        </w:rPr>
-        <w:t>than males</w:t>
-      </w:r>
-      <w:r>
-        <w:rPr>
-          <w:rFonts w:ascii="Times New Roman" w:eastAsia="Times New Roman" w:hAnsi="Times New Roman" w:cs="Times New Roman"/>
-        </w:rPr>
-        <w:t xml:space="preserve"> at low sheet washing frequency,</w:t>
-      </w:r>
-      <w:commentRangeEnd w:id="148"/>
-      <w:r>
-        <w:rPr>
-          <w:rStyle w:val="CommentReference"/>
-        </w:rPr>
-        <w:commentReference w:id="148"/>
-      </w:r>
-      <w:r>
-        <w:rPr>
-          <w:rFonts w:ascii="Times New Roman" w:eastAsia="Times New Roman" w:hAnsi="Times New Roman" w:cs="Times New Roman"/>
-        </w:rPr>
-        <w:t xml:space="preserve"> which then becomes more similar as the frequency increases, supporting the previously mentioned trend of high sheet washing frequency correlating to less variation between sexes (Figure 2C). These findings are validated by previous research which states that </w:t>
-      </w:r>
-      <w:r>
-        <w:rPr>
-          <w:rFonts w:ascii="Times New Roman" w:eastAsia="Times New Roman" w:hAnsi="Times New Roman" w:cs="Times New Roman"/>
-        </w:rPr>
-        <w:t xml:space="preserve">females have higher concentrations of vaginal microbiota, including </w:t>
+        <w:t>Eneterbacterales</w:t>
+      </w:r>
+      <w:proofErr w:type="spellEnd"/>
+      <w:r>
+        <w:rPr>
+          <w:rFonts w:ascii="Times New Roman" w:eastAsia="Times New Roman" w:hAnsi="Times New Roman" w:cs="Times New Roman"/>
+        </w:rPr>
+        <w:t xml:space="preserve"> and </w:t>
       </w:r>
       <w:proofErr w:type="spellStart"/>
       <w:r>
         <w:rPr>
           <w:rFonts w:ascii="Times New Roman" w:eastAsia="Times New Roman" w:hAnsi="Times New Roman" w:cs="Times New Roman"/>
-          <w:rPrChange w:id="155" w:author="Author">
+          <w:rPrChange w:id="164" w:author="Author">
             <w:rPr>
               <w:rFonts w:ascii="Times New Roman" w:eastAsia="Times New Roman" w:hAnsi="Times New Roman" w:cs="Times New Roman"/>
               <w:i/>
@@ -4817,20 +4896,20 @@
             </w:rPr>
           </w:rPrChange>
         </w:rPr>
-        <w:t>Eneterbacterales</w:t>
+        <w:t>Lactobacillaceae</w:t>
       </w:r>
       <w:proofErr w:type="spellEnd"/>
       <w:r>
         <w:rPr>
           <w:rFonts w:ascii="Times New Roman" w:eastAsia="Times New Roman" w:hAnsi="Times New Roman" w:cs="Times New Roman"/>
         </w:rPr>
-        <w:t xml:space="preserve"> and </w:t>
+        <w:t xml:space="preserve">, whereas males have higher concentrations of </w:t>
       </w:r>
       <w:proofErr w:type="spellStart"/>
       <w:r>
         <w:rPr>
           <w:rFonts w:ascii="Times New Roman" w:eastAsia="Times New Roman" w:hAnsi="Times New Roman" w:cs="Times New Roman"/>
-          <w:rPrChange w:id="156" w:author="Author">
+          <w:rPrChange w:id="165" w:author="Author">
             <w:rPr>
               <w:rFonts w:ascii="Times New Roman" w:eastAsia="Times New Roman" w:hAnsi="Times New Roman" w:cs="Times New Roman"/>
               <w:i/>
@@ -4838,20 +4917,19 @@
             </w:rPr>
           </w:rPrChange>
         </w:rPr>
-        <w:t>Lactobacillaceae</w:t>
+        <w:t>Cutibacterium</w:t>
       </w:r>
       <w:proofErr w:type="spellEnd"/>
       <w:r>
         <w:rPr>
           <w:rFonts w:ascii="Times New Roman" w:eastAsia="Times New Roman" w:hAnsi="Times New Roman" w:cs="Times New Roman"/>
         </w:rPr>
-        <w:t xml:space="preserve">, whereas males have higher concentrations of </w:t>
-      </w:r>
-      <w:proofErr w:type="spellStart"/>
-      <w:r>
-        <w:rPr>
-          <w:rFonts w:ascii="Times New Roman" w:eastAsia="Times New Roman" w:hAnsi="Times New Roman" w:cs="Times New Roman"/>
-          <w:rPrChange w:id="157" w:author="Author">
+        <w:t xml:space="preserve"> and </w:t>
+      </w:r>
+      <w:r>
+        <w:rPr>
+          <w:rFonts w:ascii="Times New Roman" w:eastAsia="Times New Roman" w:hAnsi="Times New Roman" w:cs="Times New Roman"/>
+          <w:rPrChange w:id="166" w:author="Author">
             <w:rPr>
               <w:rFonts w:ascii="Times New Roman" w:eastAsia="Times New Roman" w:hAnsi="Times New Roman" w:cs="Times New Roman"/>
               <w:i/>
@@ -4859,26 +4937,6 @@
             </w:rPr>
           </w:rPrChange>
         </w:rPr>
-        <w:t>Cutibacterium</w:t>
-      </w:r>
-      <w:proofErr w:type="spellEnd"/>
-      <w:r>
-        <w:rPr>
-          <w:rFonts w:ascii="Times New Roman" w:eastAsia="Times New Roman" w:hAnsi="Times New Roman" w:cs="Times New Roman"/>
-        </w:rPr>
-        <w:t xml:space="preserve"> and </w:t>
-      </w:r>
-      <w:r>
-        <w:rPr>
-          <w:rFonts w:ascii="Times New Roman" w:eastAsia="Times New Roman" w:hAnsi="Times New Roman" w:cs="Times New Roman"/>
-          <w:rPrChange w:id="158" w:author="Author">
-            <w:rPr>
-              <w:rFonts w:ascii="Times New Roman" w:eastAsia="Times New Roman" w:hAnsi="Times New Roman" w:cs="Times New Roman"/>
-              <w:i/>
-              <w:iCs/>
-            </w:rPr>
-          </w:rPrChange>
-        </w:rPr>
         <w:t xml:space="preserve">Corynebacterium </w:t>
       </w:r>
       <w:hyperlink r:id="rId42">
@@ -4908,8 +4966,14 @@
         <w:rPr>
           <w:rFonts w:ascii="Times New Roman" w:eastAsia="Times New Roman" w:hAnsi="Times New Roman" w:cs="Times New Roman"/>
         </w:rPr>
+        <w:t xml:space="preserve">Core Microbiome analysis aimed to investigate the correlation between the sheet washing frequency and sexes, while also examining the shared and unique genera associated with each group. Our results revealed that there is greater diversity in hand microbial composition when bed sheets are washed infrequently (Figure 3). The observation aligns with the taxa bar plot analysis, which highlighted </w:t>
+      </w:r>
+      <w:r>
+        <w:rPr>
+          <w:rFonts w:ascii="Times New Roman" w:eastAsia="Times New Roman" w:hAnsi="Times New Roman" w:cs="Times New Roman"/>
+        </w:rPr>
         <w:lastRenderedPageBreak/>
-        <w:t xml:space="preserve">Core Microbiome analysis aimed to investigate the correlation between the sheet washing frequency and sexes, while also examining the shared and unique genera associated with each group. Our results revealed that there is greater diversity in hand microbial composition when bed sheets are washed infrequently (Figure 3). The observation aligns with the taxa bar plot analysis, which highlighted increased variation between sexes in the abundance of specific phyla under infrequent sheet washing conditions (Figure 2). While there is a lack of previous literature on sheet washing and its impact on the skin microbiome, it is well-established that sanitation practices reduce the overall microbial load on abiotic surfaces </w:t>
+        <w:t xml:space="preserve">increased variation between sexes in the abundance of specific phyla under infrequent sheet washing conditions (Figure 2). While there is a lack of previous literature on sheet washing and its impact on the skin microbiome, it is well-established that sanitation practices reduce the overall microbial load on abiotic surfaces </w:t>
       </w:r>
       <w:hyperlink r:id="rId43">
         <w:r>
@@ -4967,7 +5031,7 @@
         </w:rPr>
         <w:t xml:space="preserve">. In the core microbiome of males with low washing frequency, the most abundant genera </w:t>
       </w:r>
-      <w:ins w:id="159" w:author="Author">
+      <w:ins w:id="167" w:author="Author">
         <w:r>
           <w:rPr>
             <w:rFonts w:ascii="Times New Roman" w:eastAsia="Times New Roman" w:hAnsi="Times New Roman" w:cs="Times New Roman"/>
@@ -4996,7 +5060,7 @@
         </w:rPr>
         <w:t xml:space="preserve">, </w:t>
       </w:r>
-      <w:commentRangeStart w:id="160"/>
+      <w:commentRangeStart w:id="168"/>
       <w:r>
         <w:rPr>
           <w:rFonts w:ascii="Times New Roman" w:eastAsia="Times New Roman" w:hAnsi="Times New Roman" w:cs="Times New Roman"/>
@@ -5017,12 +5081,12 @@
         </w:rPr>
         <w:t>Acinetobacter</w:t>
       </w:r>
-      <w:commentRangeEnd w:id="160"/>
+      <w:commentRangeEnd w:id="168"/>
       <w:r>
         <w:rPr>
           <w:rStyle w:val="CommentReference"/>
         </w:rPr>
-        <w:commentReference w:id="160"/>
+        <w:commentReference w:id="168"/>
       </w:r>
       <w:r>
         <w:rPr>
@@ -5030,7 +5094,7 @@
         </w:rPr>
         <w:t xml:space="preserve"> (Figure S</w:t>
       </w:r>
-      <w:ins w:id="161" w:author="Author">
+      <w:ins w:id="169" w:author="Author">
         <w:r>
           <w:rPr>
             <w:rFonts w:ascii="Times New Roman" w:eastAsia="Times New Roman" w:hAnsi="Times New Roman" w:cs="Times New Roman"/>
@@ -5038,7 +5102,7 @@
           <w:t>5</w:t>
         </w:r>
       </w:ins>
-      <w:del w:id="162" w:author="Author">
+      <w:del w:id="170" w:author="Author">
         <w:r>
           <w:rPr>
             <w:rFonts w:ascii="Times New Roman" w:eastAsia="Times New Roman" w:hAnsi="Times New Roman" w:cs="Times New Roman"/>
@@ -5052,7 +5116,7 @@
         </w:rPr>
         <w:t xml:space="preserve">). Conversely, females with infrequent sheet washing display a core microbiome dominated by </w:t>
       </w:r>
-      <w:commentRangeStart w:id="163"/>
+      <w:commentRangeStart w:id="171"/>
       <w:r>
         <w:rPr>
           <w:rFonts w:ascii="Times New Roman" w:eastAsia="Times New Roman" w:hAnsi="Times New Roman" w:cs="Times New Roman"/>
@@ -5090,12 +5154,12 @@
         <w:t>Dialister</w:t>
       </w:r>
       <w:proofErr w:type="spellEnd"/>
-      <w:ins w:id="164" w:author="Author">
+      <w:ins w:id="172" w:author="Author">
         <w:r>
           <w:rPr>
             <w:rFonts w:ascii="Times New Roman" w:eastAsia="Times New Roman" w:hAnsi="Times New Roman" w:cs="Times New Roman"/>
             <w:iCs/>
-            <w:rPrChange w:id="165" w:author="Author">
+            <w:rPrChange w:id="173" w:author="Author">
               <w:rPr>
                 <w:rFonts w:ascii="Times New Roman" w:eastAsia="Times New Roman" w:hAnsi="Times New Roman" w:cs="Times New Roman"/>
                 <w:i/>
@@ -5111,12 +5175,12 @@
         </w:rPr>
         <w:t xml:space="preserve"> </w:t>
       </w:r>
-      <w:commentRangeEnd w:id="163"/>
+      <w:commentRangeEnd w:id="171"/>
       <w:r>
         <w:rPr>
           <w:rStyle w:val="CommentReference"/>
         </w:rPr>
-        <w:commentReference w:id="163"/>
+        <w:commentReference w:id="171"/>
       </w:r>
       <w:r>
         <w:rPr>
@@ -5124,7 +5188,7 @@
         </w:rPr>
         <w:t>(Figure S</w:t>
       </w:r>
-      <w:ins w:id="166" w:author="Author">
+      <w:ins w:id="174" w:author="Author">
         <w:r>
           <w:rPr>
             <w:rFonts w:ascii="Times New Roman" w:eastAsia="Times New Roman" w:hAnsi="Times New Roman" w:cs="Times New Roman"/>
@@ -5132,7 +5196,7 @@
           <w:t>6</w:t>
         </w:r>
       </w:ins>
-      <w:del w:id="167" w:author="Author">
+      <w:del w:id="175" w:author="Author">
         <w:r>
           <w:rPr>
             <w:rFonts w:ascii="Times New Roman" w:eastAsia="Times New Roman" w:hAnsi="Times New Roman" w:cs="Times New Roman"/>
@@ -5146,14 +5210,14 @@
         </w:rPr>
         <w:t>)</w:t>
       </w:r>
-      <w:del w:id="168" w:author="Author">
+      <w:del w:id="176" w:author="Author">
         <w:r>
           <w:rPr>
             <w:rFonts w:ascii="Times New Roman" w:eastAsia="Times New Roman" w:hAnsi="Times New Roman" w:cs="Times New Roman"/>
           </w:rPr>
           <w:delText xml:space="preserve">. </w:delText>
         </w:r>
-        <w:commentRangeStart w:id="169"/>
+        <w:commentRangeStart w:id="177"/>
         <w:r>
           <w:rPr>
             <w:rFonts w:ascii="Times New Roman" w:eastAsia="Times New Roman" w:hAnsi="Times New Roman" w:cs="Times New Roman"/>
@@ -5240,14 +5304,14 @@
         </w:rPr>
         <w:t xml:space="preserve">. </w:t>
       </w:r>
-      <w:commentRangeEnd w:id="169"/>
+      <w:commentRangeEnd w:id="177"/>
       <w:r>
         <w:rPr>
           <w:rStyle w:val="CommentReference"/>
         </w:rPr>
-        <w:commentReference w:id="169"/>
-      </w:r>
-      <w:ins w:id="170" w:author="Author">
+        <w:commentReference w:id="177"/>
+      </w:r>
+      <w:ins w:id="178" w:author="Author">
         <w:r>
           <w:rPr>
             <w:rFonts w:ascii="Times New Roman" w:eastAsia="Times New Roman" w:hAnsi="Times New Roman" w:cs="Times New Roman"/>
@@ -5315,14 +5379,7 @@
         <w:rPr>
           <w:rFonts w:ascii="Times New Roman" w:eastAsia="Times New Roman" w:hAnsi="Times New Roman" w:cs="Times New Roman"/>
         </w:rPr>
-        <w:t xml:space="preserve"> is known to be a </w:t>
-      </w:r>
-      <w:r>
-        <w:rPr>
-          <w:rFonts w:ascii="Times New Roman" w:eastAsia="Times New Roman" w:hAnsi="Times New Roman" w:cs="Times New Roman"/>
-        </w:rPr>
-        <w:lastRenderedPageBreak/>
-        <w:t xml:space="preserve">contributor to nosocomial infections </w:t>
+        <w:t xml:space="preserve"> is known to be a contributor to nosocomial infections </w:t>
       </w:r>
       <w:hyperlink r:id="rId49">
         <w:r>
@@ -5350,14 +5407,14 @@
           <w:szCs w:val="24"/>
         </w:rPr>
       </w:pPr>
-      <w:commentRangeStart w:id="171"/>
+      <w:commentRangeStart w:id="179"/>
       <w:r>
         <w:rPr>
           <w:rFonts w:ascii="Times New Roman" w:eastAsia="Times New Roman" w:hAnsi="Times New Roman" w:cs="Times New Roman"/>
         </w:rPr>
         <w:t>DESeq2 analysis revealed there were five shared genera between the two sexes for both high and low sheet washing frequency</w:t>
       </w:r>
-      <w:ins w:id="172" w:author="Author">
+      <w:ins w:id="180" w:author="Author">
         <w:r>
           <w:rPr>
             <w:rFonts w:ascii="Times New Roman" w:eastAsia="Times New Roman" w:hAnsi="Times New Roman" w:cs="Times New Roman"/>
@@ -5390,9 +5447,16 @@
         <w:rPr>
           <w:rFonts w:ascii="Times New Roman" w:eastAsia="Times New Roman" w:hAnsi="Times New Roman" w:cs="Times New Roman"/>
         </w:rPr>
-        <w:t>, which is typically found on the skin microbiome</w:t>
-      </w:r>
-      <w:ins w:id="173" w:author="Author">
+        <w:t xml:space="preserve">, which is typically found </w:t>
+      </w:r>
+      <w:r>
+        <w:rPr>
+          <w:rFonts w:ascii="Times New Roman" w:eastAsia="Times New Roman" w:hAnsi="Times New Roman" w:cs="Times New Roman"/>
+        </w:rPr>
+        <w:lastRenderedPageBreak/>
+        <w:t>on the skin microbiome</w:t>
+      </w:r>
+      <w:ins w:id="181" w:author="Author">
         <w:r>
           <w:rPr>
             <w:rFonts w:ascii="Times New Roman" w:eastAsia="Times New Roman" w:hAnsi="Times New Roman" w:cs="Times New Roman"/>
@@ -5421,7 +5485,7 @@
         </w:rPr>
         <w:t xml:space="preserve"> genus which was also shared with females and is a genus typically found in the oral microbiome</w:t>
       </w:r>
-      <w:ins w:id="174" w:author="Author">
+      <w:ins w:id="182" w:author="Author">
         <w:r>
           <w:rPr>
             <w:rFonts w:ascii="Times New Roman" w:eastAsia="Times New Roman" w:hAnsi="Times New Roman" w:cs="Times New Roman"/>
@@ -5429,7 +5493,7 @@
           <w:t xml:space="preserve"> (Figure 4B, Figure 4D) </w:t>
         </w:r>
       </w:ins>
-      <w:del w:id="175" w:author="Author">
+      <w:del w:id="183" w:author="Author">
         <w:r>
           <w:rPr>
             <w:rFonts w:ascii="Times New Roman" w:eastAsia="Times New Roman" w:hAnsi="Times New Roman" w:cs="Times New Roman"/>
@@ -5470,7 +5534,7 @@
         <w:t>Paracoccus</w:t>
       </w:r>
       <w:proofErr w:type="spellEnd"/>
-      <w:ins w:id="176" w:author="Author">
+      <w:ins w:id="184" w:author="Author">
         <w:r>
           <w:rPr>
             <w:rFonts w:ascii="Times New Roman" w:eastAsia="Times New Roman" w:hAnsi="Times New Roman" w:cs="Times New Roman"/>
@@ -5522,7 +5586,7 @@
         </w:rPr>
         <w:t xml:space="preserve"> was upregulated in females across both sheet washing species and is typically present on mucus membranes and skin of humans</w:t>
       </w:r>
-      <w:ins w:id="177" w:author="Author">
+      <w:ins w:id="185" w:author="Author">
         <w:r>
           <w:rPr>
             <w:rFonts w:ascii="Times New Roman" w:eastAsia="Times New Roman" w:hAnsi="Times New Roman" w:cs="Times New Roman"/>
@@ -5572,7 +5636,7 @@
         </w:rPr>
         <w:t>genus which research has shown to be part of the normal flora of skin and oral cavities of humans</w:t>
       </w:r>
-      <w:ins w:id="178" w:author="Author">
+      <w:ins w:id="186" w:author="Author">
         <w:r>
           <w:rPr>
             <w:rFonts w:ascii="Times New Roman" w:eastAsia="Times New Roman" w:hAnsi="Times New Roman" w:cs="Times New Roman"/>
@@ -5580,7 +5644,7 @@
           <w:t xml:space="preserve"> (Figure 4B, Figure 4D) </w:t>
         </w:r>
       </w:ins>
-      <w:del w:id="179" w:author="Author">
+      <w:del w:id="187" w:author="Author">
         <w:r>
           <w:rPr>
             <w:rFonts w:ascii="Times New Roman" w:eastAsia="Times New Roman" w:hAnsi="Times New Roman" w:cs="Times New Roman"/>
@@ -5602,7 +5666,7 @@
         </w:rPr>
         <w:t>. As expected, all five shared genera were common to both sexes</w:t>
       </w:r>
-      <w:ins w:id="180" w:author="Author">
+      <w:ins w:id="188" w:author="Author">
         <w:r>
           <w:rPr>
             <w:rFonts w:ascii="Times New Roman" w:eastAsia="Times New Roman" w:hAnsi="Times New Roman" w:cs="Times New Roman"/>
@@ -5670,12 +5734,12 @@
         </w:rPr>
         <w:t xml:space="preserve">. </w:t>
       </w:r>
-      <w:commentRangeEnd w:id="171"/>
+      <w:commentRangeEnd w:id="179"/>
       <w:r>
         <w:rPr>
           <w:rStyle w:val="CommentReference"/>
         </w:rPr>
-        <w:commentReference w:id="171"/>
+        <w:commentReference w:id="179"/>
       </w:r>
       <w:r>
         <w:rPr>
@@ -5719,66 +5783,126 @@
         <w:rPr>
           <w:rFonts w:ascii="Times New Roman" w:eastAsia="Times New Roman" w:hAnsi="Times New Roman" w:cs="Times New Roman"/>
         </w:rPr>
-        <w:t xml:space="preserve"> Our study explored differences between males and females; however, the samples from our dataset only looked at biological sex and not gender, therefore our conclusions only account for </w:t>
+        <w:t xml:space="preserve"> Our study explored differences between males and females; however, the samples from our dataset only looked at biological sex and not gender, therefore our conclusions only account for biological and </w:t>
+      </w:r>
+      <w:proofErr w:type="spellStart"/>
+      <w:r>
+        <w:rPr>
+          <w:rFonts w:ascii="Times New Roman" w:eastAsia="Times New Roman" w:hAnsi="Times New Roman" w:cs="Times New Roman"/>
+        </w:rPr>
+        <w:t>behavioural</w:t>
+      </w:r>
+      <w:proofErr w:type="spellEnd"/>
+      <w:r>
+        <w:rPr>
+          <w:rFonts w:ascii="Times New Roman" w:eastAsia="Times New Roman" w:hAnsi="Times New Roman" w:cs="Times New Roman"/>
+        </w:rPr>
+        <w:t xml:space="preserve"> sex differences. </w:t>
+      </w:r>
+      <w:r>
+        <w:rPr>
+          <w:rFonts w:ascii="Times New Roman" w:eastAsia="Times New Roman" w:hAnsi="Times New Roman" w:cs="Times New Roman"/>
+        </w:rPr>
+        <w:t xml:space="preserve">Our </w:t>
+      </w:r>
+      <w:r>
+        <w:rPr>
+          <w:rFonts w:ascii="Times New Roman" w:eastAsia="Times New Roman" w:hAnsi="Times New Roman" w:cs="Times New Roman"/>
+        </w:rPr>
+        <w:t xml:space="preserve">study is </w:t>
+      </w:r>
+      <w:r>
+        <w:rPr>
+          <w:rFonts w:ascii="Times New Roman" w:eastAsia="Times New Roman" w:hAnsi="Times New Roman" w:cs="Times New Roman"/>
+        </w:rPr>
+        <w:t xml:space="preserve">also </w:t>
+      </w:r>
+      <w:r>
+        <w:rPr>
+          <w:rFonts w:ascii="Times New Roman" w:eastAsia="Times New Roman" w:hAnsi="Times New Roman" w:cs="Times New Roman"/>
+        </w:rPr>
+        <w:t xml:space="preserve">unable to distinguish whether </w:t>
+      </w:r>
+      <w:proofErr w:type="spellStart"/>
+      <w:r>
+        <w:rPr>
+          <w:rFonts w:ascii="Times New Roman" w:eastAsia="Times New Roman" w:hAnsi="Times New Roman" w:cs="Times New Roman"/>
+        </w:rPr>
+        <w:t>behavioural</w:t>
+      </w:r>
+      <w:proofErr w:type="spellEnd"/>
+      <w:r>
+        <w:rPr>
+          <w:rFonts w:ascii="Times New Roman" w:eastAsia="Times New Roman" w:hAnsi="Times New Roman" w:cs="Times New Roman"/>
+        </w:rPr>
+        <w:t xml:space="preserve"> differences or genetic and physiological differences between sexes are driving the observed differences.</w:t>
+      </w:r>
+      <w:r>
+        <w:rPr>
+          <w:rFonts w:ascii="Times New Roman" w:eastAsia="Times New Roman" w:hAnsi="Times New Roman" w:cs="Times New Roman"/>
+        </w:rPr>
+        <w:t xml:space="preserve"> </w:t>
+      </w:r>
+      <w:r>
+        <w:rPr>
+          <w:rFonts w:ascii="Times New Roman" w:eastAsia="Times New Roman" w:hAnsi="Times New Roman" w:cs="Times New Roman"/>
+        </w:rPr>
+        <w:t>Additionally, s</w:t>
+      </w:r>
+      <w:r>
+        <w:rPr>
+          <w:rFonts w:ascii="Times New Roman" w:eastAsia="Times New Roman" w:hAnsi="Times New Roman" w:cs="Times New Roman"/>
+        </w:rPr>
+        <w:t xml:space="preserve">heet washing frequency may serve as a reflection of an individual’s overall hygiene habits and external factors such as hand washing frequency may be confounding variables that impact the microbial composition of individuals as hand washing frequency has been previously shown to impact </w:t>
       </w:r>
       <w:r>
         <w:rPr>
           <w:rFonts w:ascii="Times New Roman" w:eastAsia="Times New Roman" w:hAnsi="Times New Roman" w:cs="Times New Roman"/>
         </w:rPr>
         <w:lastRenderedPageBreak/>
-        <w:t xml:space="preserve">biological and </w:t>
-      </w:r>
-      <w:proofErr w:type="spellStart"/>
-      <w:r>
-        <w:rPr>
-          <w:rFonts w:ascii="Times New Roman" w:eastAsia="Times New Roman" w:hAnsi="Times New Roman" w:cs="Times New Roman"/>
-        </w:rPr>
-        <w:t>behavioural</w:t>
-      </w:r>
-      <w:proofErr w:type="spellEnd"/>
-      <w:r>
-        <w:rPr>
-          <w:rFonts w:ascii="Times New Roman" w:eastAsia="Times New Roman" w:hAnsi="Times New Roman" w:cs="Times New Roman"/>
-        </w:rPr>
-        <w:t xml:space="preserve"> sex differences. </w:t>
-      </w:r>
-      <w:r>
-        <w:rPr>
-          <w:rFonts w:ascii="Times New Roman" w:eastAsia="Times New Roman" w:hAnsi="Times New Roman" w:cs="Times New Roman"/>
-        </w:rPr>
-        <w:t xml:space="preserve">Our </w:t>
-      </w:r>
-      <w:r>
-        <w:rPr>
-          <w:rFonts w:ascii="Times New Roman" w:eastAsia="Times New Roman" w:hAnsi="Times New Roman" w:cs="Times New Roman"/>
-        </w:rPr>
-        <w:t xml:space="preserve">study is </w:t>
-      </w:r>
-      <w:r>
-        <w:rPr>
-          <w:rFonts w:ascii="Times New Roman" w:eastAsia="Times New Roman" w:hAnsi="Times New Roman" w:cs="Times New Roman"/>
-        </w:rPr>
-        <w:t xml:space="preserve">also </w:t>
-      </w:r>
-      <w:r>
-        <w:rPr>
-          <w:rFonts w:ascii="Times New Roman" w:eastAsia="Times New Roman" w:hAnsi="Times New Roman" w:cs="Times New Roman"/>
-        </w:rPr>
-        <w:t xml:space="preserve">unable to distinguish whether </w:t>
-      </w:r>
-      <w:proofErr w:type="spellStart"/>
-      <w:r>
-        <w:rPr>
-          <w:rFonts w:ascii="Times New Roman" w:eastAsia="Times New Roman" w:hAnsi="Times New Roman" w:cs="Times New Roman"/>
-        </w:rPr>
-        <w:t>behavioural</w:t>
-      </w:r>
-      <w:proofErr w:type="spellEnd"/>
-      <w:r>
-        <w:rPr>
-          <w:rFonts w:ascii="Times New Roman" w:eastAsia="Times New Roman" w:hAnsi="Times New Roman" w:cs="Times New Roman"/>
-        </w:rPr>
-        <w:t xml:space="preserve"> differences or genetic and physiological differences between sexes are driving the observed differences.</w:t>
+        <w:t xml:space="preserve">microbial diversity </w:t>
+      </w:r>
+      <w:hyperlink r:id="rId57">
+        <w:r>
+          <w:rPr>
+            <w:rFonts w:ascii="Times New Roman" w:eastAsia="Times New Roman" w:hAnsi="Times New Roman" w:cs="Times New Roman"/>
+          </w:rPr>
+          <w:t>(37)</w:t>
+        </w:r>
+      </w:hyperlink>
+      <w:r>
+        <w:rPr>
+          <w:rFonts w:ascii="Times New Roman" w:eastAsia="Times New Roman" w:hAnsi="Times New Roman" w:cs="Times New Roman"/>
+        </w:rPr>
+        <w:t xml:space="preserve">. Various factors such as age, health, lifestyle, and environment also impact the human microbiome </w:t>
+      </w:r>
+      <w:hyperlink r:id="rId58">
+        <w:r>
+          <w:rPr>
+            <w:rFonts w:ascii="Times New Roman" w:eastAsia="Times New Roman" w:hAnsi="Times New Roman" w:cs="Times New Roman"/>
+          </w:rPr>
+          <w:t>(40)</w:t>
+        </w:r>
+      </w:hyperlink>
+      <w:r>
+        <w:rPr>
+          <w:rFonts w:ascii="Times New Roman" w:eastAsia="Times New Roman" w:hAnsi="Times New Roman" w:cs="Times New Roman"/>
+        </w:rPr>
+        <w:t xml:space="preserve">. While our investigation focused on sex and sheet washing frequency, additional variables included in the dataset such as time spent outside, time spent with windows open, and/or roommates, could be further confounding variables contributing to the observed differences. The original dataset only sampled a single environment, a college dormitory, which generally consists of individuals within a limited age range. Differences in age and environments, such as urban or rural settings, have previously been demonstrated to impact skin microbial composition </w:t>
+      </w:r>
+      <w:hyperlink r:id="rId59">
+        <w:r>
+          <w:rPr>
+            <w:rFonts w:ascii="Times New Roman" w:eastAsia="Times New Roman" w:hAnsi="Times New Roman" w:cs="Times New Roman"/>
+          </w:rPr>
+          <w:t>(35)</w:t>
+        </w:r>
+      </w:hyperlink>
+      <w:r>
+        <w:rPr>
+          <w:rFonts w:ascii="Times New Roman" w:eastAsia="Times New Roman" w:hAnsi="Times New Roman" w:cs="Times New Roman"/>
+        </w:rPr>
+        <w:t>. While our results showed that differences in both sex and sheet washing frequency drive variation in microbial composition, our conclusions are specific to the context of our study and cannot be generalized to other age groups and environmental settings.</w:t>
       </w:r>
       <w:r>
         <w:rPr>
@@ -5786,74 +5910,14 @@
         </w:rPr>
         <w:t xml:space="preserve"> </w:t>
       </w:r>
-      <w:r>
-        <w:rPr>
-          <w:rFonts w:ascii="Times New Roman" w:eastAsia="Times New Roman" w:hAnsi="Times New Roman" w:cs="Times New Roman"/>
-        </w:rPr>
-        <w:t>Additionally, s</w:t>
-      </w:r>
-      <w:r>
-        <w:rPr>
-          <w:rFonts w:ascii="Times New Roman" w:eastAsia="Times New Roman" w:hAnsi="Times New Roman" w:cs="Times New Roman"/>
-        </w:rPr>
-        <w:t xml:space="preserve">heet washing frequency may serve as a reflection of an individual’s overall hygiene habits and external factors such as hand washing frequency may be confounding variables that impact the microbial composition of individuals as hand washing frequency has been previously shown to impact microbial diversity </w:t>
-      </w:r>
-      <w:hyperlink r:id="rId57">
-        <w:r>
-          <w:rPr>
-            <w:rFonts w:ascii="Times New Roman" w:eastAsia="Times New Roman" w:hAnsi="Times New Roman" w:cs="Times New Roman"/>
-          </w:rPr>
-          <w:t>(37)</w:t>
-        </w:r>
-      </w:hyperlink>
-      <w:r>
-        <w:rPr>
-          <w:rFonts w:ascii="Times New Roman" w:eastAsia="Times New Roman" w:hAnsi="Times New Roman" w:cs="Times New Roman"/>
-        </w:rPr>
-        <w:t xml:space="preserve">. Various factors such as age, health, lifestyle, and environment also impact the human microbiome </w:t>
-      </w:r>
-      <w:hyperlink r:id="rId58">
-        <w:r>
-          <w:rPr>
-            <w:rFonts w:ascii="Times New Roman" w:eastAsia="Times New Roman" w:hAnsi="Times New Roman" w:cs="Times New Roman"/>
-          </w:rPr>
-          <w:t>(40)</w:t>
-        </w:r>
-      </w:hyperlink>
-      <w:r>
-        <w:rPr>
-          <w:rFonts w:ascii="Times New Roman" w:eastAsia="Times New Roman" w:hAnsi="Times New Roman" w:cs="Times New Roman"/>
-        </w:rPr>
-        <w:t xml:space="preserve">. While our investigation focused on sex and sheet washing frequency, additional variables included in the dataset such as time spent outside, time spent with windows open, and/or roommates, could be further confounding variables contributing to the observed differences. The original dataset only sampled a single environment, a college dormitory, which generally consists of individuals within a limited age range. Differences in age and environments, such as urban or rural settings, have previously been demonstrated to impact skin microbial composition </w:t>
-      </w:r>
-      <w:hyperlink r:id="rId59">
-        <w:r>
-          <w:rPr>
-            <w:rFonts w:ascii="Times New Roman" w:eastAsia="Times New Roman" w:hAnsi="Times New Roman" w:cs="Times New Roman"/>
-          </w:rPr>
-          <w:t>(35)</w:t>
-        </w:r>
-      </w:hyperlink>
-      <w:r>
-        <w:rPr>
-          <w:rFonts w:ascii="Times New Roman" w:eastAsia="Times New Roman" w:hAnsi="Times New Roman" w:cs="Times New Roman"/>
-        </w:rPr>
-        <w:t>. While our results showed that differences in both sex and sheet washing frequency drive variation in microbial composition, our conclusions are specific to the context of our study and cannot be generalized to other age groups and environmental settings.</w:t>
-      </w:r>
-      <w:r>
-        <w:rPr>
-          <w:rFonts w:ascii="Times New Roman" w:eastAsia="Times New Roman" w:hAnsi="Times New Roman" w:cs="Times New Roman"/>
-        </w:rPr>
-        <w:t xml:space="preserve"> </w:t>
-      </w:r>
-      <w:commentRangeStart w:id="181"/>
+      <w:commentRangeStart w:id="189"/>
       <w:r>
         <w:rPr>
           <w:rFonts w:ascii="Times New Roman" w:eastAsia="Times New Roman" w:hAnsi="Times New Roman" w:cs="Times New Roman"/>
         </w:rPr>
         <w:t>Additionally, the dataset had small sample sizes, particularly for the female low sheet washing frequency group</w:t>
       </w:r>
-      <w:del w:id="182" w:author="Author">
+      <w:del w:id="190" w:author="Author">
         <w:r>
           <w:rPr>
             <w:rFonts w:ascii="Times New Roman" w:eastAsia="Times New Roman" w:hAnsi="Times New Roman" w:cs="Times New Roman"/>
@@ -5867,12 +5931,12 @@
         </w:rPr>
         <w:t>, making it difficult to draw generalizations about this group as well as the others</w:t>
       </w:r>
-      <w:commentRangeEnd w:id="181"/>
+      <w:commentRangeEnd w:id="189"/>
       <w:r>
         <w:rPr>
           <w:rStyle w:val="CommentReference"/>
         </w:rPr>
-        <w:commentReference w:id="181"/>
+        <w:commentReference w:id="189"/>
       </w:r>
       <w:r>
         <w:rPr>
@@ -5899,38 +5963,38 @@
         <w:rPr>
           <w:rFonts w:ascii="Times New Roman" w:eastAsia="Times New Roman" w:hAnsi="Times New Roman" w:cs="Times New Roman"/>
         </w:rPr>
-        <w:t xml:space="preserve"> The objective of our study was to investigate the influence of sex and the hygiene factor of sheet washing frequency on the hand skin microbial composition of individuals in a shared living environment. We found that both sex and sheet washing frequency impacted hand skin microbiome diversity and composition. More specifically, we first found that sex is a greater driver of microbial composition than sheet washing frequency as there were greater differences in beta diversity metrics between sex groups than within sex groups, and sex impacted the abundance of genera similarly at high and low sheet washing frequency. However, sheet washing frequency still influences hand microbial </w:t>
+        <w:t xml:space="preserve"> The objective of our study was to investigate the influence of sex and the hygiene factor of sheet washing frequency on the hand skin microbial composition of individuals in a shared living environment. We found that both sex and sheet washing frequency impacted hand skin microbiome diversity and composition. More specifically, we first found that sex is a greater driver of microbial composition than sheet washing frequency as there were greater differences in beta diversity metrics between sex groups than within sex groups, and sex impacted the abundance of genera similarly at high and low sheet washing frequency. However, sheet washing frequency still influences hand microbial representation, with bacterial genera representation at both low and high sheet washing frequency found to be mostly different. More specifically, we observed that less frequent sheet washing is associated with greater differences in hand microbial composition load between sexes since there were greater variations in abundance of certain phyla, as well as more unique genera when sheets were washed less frequently. </w:t>
+      </w:r>
+      <w:r>
+        <w:rPr>
+          <w:rFonts w:ascii="Times New Roman" w:eastAsia="Times New Roman" w:hAnsi="Times New Roman" w:cs="Times New Roman"/>
+        </w:rPr>
+        <w:t>The</w:t>
+      </w:r>
+      <w:r>
+        <w:rPr>
+          <w:rFonts w:ascii="Times New Roman" w:eastAsia="Times New Roman" w:hAnsi="Times New Roman" w:cs="Times New Roman"/>
+        </w:rPr>
+        <w:t xml:space="preserve"> presence and abundance of genera in each group indicate that</w:t>
+      </w:r>
+      <w:r>
+        <w:rPr>
+          <w:rFonts w:ascii="Times New Roman" w:eastAsia="Times New Roman" w:hAnsi="Times New Roman" w:cs="Times New Roman"/>
+        </w:rPr>
+        <w:t xml:space="preserve"> a</w:t>
+      </w:r>
+      <w:r>
+        <w:rPr>
+          <w:rFonts w:ascii="Times New Roman" w:eastAsia="Times New Roman" w:hAnsi="Times New Roman" w:cs="Times New Roman"/>
+        </w:rPr>
+        <w:t xml:space="preserve"> higher frequency of hygiene </w:t>
       </w:r>
       <w:r>
         <w:rPr>
           <w:rFonts w:ascii="Times New Roman" w:eastAsia="Times New Roman" w:hAnsi="Times New Roman" w:cs="Times New Roman"/>
         </w:rPr>
         <w:lastRenderedPageBreak/>
-        <w:t xml:space="preserve">representation, with bacterial genera representation at both low and high sheet washing frequency found to be mostly different. More specifically, we observed that less frequent sheet washing is associated with greater differences in hand microbial composition load between sexes since there were greater variations in abundance of certain phyla, as well as more unique genera when sheets were washed less frequently. </w:t>
-      </w:r>
-      <w:r>
-        <w:rPr>
-          <w:rFonts w:ascii="Times New Roman" w:eastAsia="Times New Roman" w:hAnsi="Times New Roman" w:cs="Times New Roman"/>
-        </w:rPr>
-        <w:t>The</w:t>
-      </w:r>
-      <w:r>
-        <w:rPr>
-          <w:rFonts w:ascii="Times New Roman" w:eastAsia="Times New Roman" w:hAnsi="Times New Roman" w:cs="Times New Roman"/>
-        </w:rPr>
-        <w:t xml:space="preserve"> presence and abundance of genera in each group indicate that</w:t>
-      </w:r>
-      <w:r>
-        <w:rPr>
-          <w:rFonts w:ascii="Times New Roman" w:eastAsia="Times New Roman" w:hAnsi="Times New Roman" w:cs="Times New Roman"/>
-        </w:rPr>
-        <w:t xml:space="preserve"> a</w:t>
-      </w:r>
-      <w:r>
-        <w:rPr>
-          <w:rFonts w:ascii="Times New Roman" w:eastAsia="Times New Roman" w:hAnsi="Times New Roman" w:cs="Times New Roman"/>
-        </w:rPr>
-        <w:t xml:space="preserve"> higher frequency of hygiene practices, like sheet washing, can decrease microbiome differences between sexes and reduce opportunistic pathogens. Altogether, our study contributes to the continued field of research on the differential composition of microbiota between sexes but uniquely discusses how sex intersects with hygiene practices like sheet washing to influence microbial diversity and abundance. Our study therefore acts as a platform for future research on how hygiene habits influence the human microbiome and health outcomes in a sex-specific manner.</w:t>
+        <w:t>practices, like sheet washing, can decrease microbiome differences between sexes and reduce opportunistic pathogens. Altogether, our study contributes to the continued field of research on the differential composition of microbiota between sexes but uniquely discusses how sex intersects with hygiene practices like sheet washing to influence microbial diversity and abundance. Our study therefore acts as a platform for future research on how hygiene habits influence the human microbiome and health outcomes in a sex-specific manner.</w:t>
       </w:r>
     </w:p>
     <w:p>
@@ -5994,28 +6058,28 @@
         <w:rPr>
           <w:rFonts w:ascii="Times New Roman" w:eastAsia="Times New Roman" w:hAnsi="Times New Roman" w:cs="Times New Roman"/>
         </w:rPr>
-        <w:t xml:space="preserve">To address another previously mentioned limitation, future studies could aim to increase the scope of the research on hygiene practices, sex, and microbial composition. One way to increase the </w:t>
+        <w:t xml:space="preserve">To address another previously mentioned limitation, future studies could aim to increase the scope of the research on hygiene practices, sex, and microbial composition. One way to increase the scope could be to investigate the effects of various hygiene practices. Hand washing has already been shown to impact microbial composition, but other hygiene practices like showering or teeth brushing are not as well characterized </w:t>
+      </w:r>
+      <w:hyperlink r:id="rId62">
+        <w:r>
+          <w:rPr>
+            <w:rFonts w:ascii="Times New Roman" w:eastAsia="Times New Roman" w:hAnsi="Times New Roman" w:cs="Times New Roman"/>
+          </w:rPr>
+          <w:t>(4)</w:t>
+        </w:r>
+      </w:hyperlink>
+      <w:r>
+        <w:rPr>
+          <w:rFonts w:ascii="Times New Roman" w:eastAsia="Times New Roman" w:hAnsi="Times New Roman" w:cs="Times New Roman"/>
+        </w:rPr>
+        <w:t xml:space="preserve">. Additionally, other sample types could be explored, such as the abiotic surface samples available in the data set. Finally, the study took place in a single college dormitory with </w:t>
       </w:r>
       <w:r>
         <w:rPr>
           <w:rFonts w:ascii="Times New Roman" w:eastAsia="Times New Roman" w:hAnsi="Times New Roman" w:cs="Times New Roman"/>
         </w:rPr>
         <w:lastRenderedPageBreak/>
-        <w:t xml:space="preserve">scope could be to investigate the effects of various hygiene practices. Hand washing has already been shown to impact microbial composition, but other hygiene practices like showering or teeth brushing are not as well characterized </w:t>
-      </w:r>
-      <w:hyperlink r:id="rId62">
-        <w:r>
-          <w:rPr>
-            <w:rFonts w:ascii="Times New Roman" w:eastAsia="Times New Roman" w:hAnsi="Times New Roman" w:cs="Times New Roman"/>
-          </w:rPr>
-          <w:t>(4)</w:t>
-        </w:r>
-      </w:hyperlink>
-      <w:r>
-        <w:rPr>
-          <w:rFonts w:ascii="Times New Roman" w:eastAsia="Times New Roman" w:hAnsi="Times New Roman" w:cs="Times New Roman"/>
-        </w:rPr>
-        <w:t>. Additionally, other sample types could be explored, such as the abiotic surface samples available in the data set. Finally, the study took place in a single college dormitory with individuals of similar age and likely socioeconomic status, so including more diverse populations in future research could allow the findings to be extrapolated to the general population to a greater degree.</w:t>
+        <w:t>individuals of similar age and likely socioeconomic status, so including more diverse populations in future research could allow the findings to be extrapolated to the general population to a greater degree.</w:t>
       </w:r>
     </w:p>
     <w:p>
@@ -6147,14 +6211,7 @@
         <w:rPr>
           <w:rFonts w:ascii="Times New Roman" w:eastAsia="Times New Roman" w:hAnsi="Times New Roman" w:cs="Times New Roman"/>
         </w:rPr>
-        <w:t xml:space="preserve"> (JM) for this manuscript. LA analyzed and generated figures for taxa bar plots analysis. AC generated phyloseq objects, performed alpha diversity analysis, and contributed to writing limitation sections. DH performed initial processing in QIIME2, as well as analyzed and generated figures for core microbiome analysis. MM analyzed and generated figures for beta diversity analysis, as well as contributed to writing conclusions and future directions. JM analyzed and generated figures for DESeq2 analysis and contributed to writing the </w:t>
-      </w:r>
-      <w:r>
-        <w:rPr>
-          <w:rFonts w:ascii="Times New Roman" w:eastAsia="Times New Roman" w:hAnsi="Times New Roman" w:cs="Times New Roman"/>
-        </w:rPr>
-        <w:lastRenderedPageBreak/>
-        <w:t xml:space="preserve">introduction. All authors contributed to writing the abstract, methods, results, discussion, and supplemental sections. All authors edited the draft version of the manuscript. </w:t>
+        <w:t xml:space="preserve"> (JM) for this manuscript. LA analyzed and generated figures for taxa bar plots analysis. AC generated phyloseq objects, performed alpha diversity analysis, and contributed to writing limitation sections. DH performed initial processing in QIIME2, as well as analyzed and generated figures for core microbiome analysis. MM analyzed and generated figures for beta diversity analysis, as well as contributed to writing conclusions and future directions. JM analyzed and generated figures for DESeq2 analysis and contributed to writing the introduction. All authors contributed to writing the abstract, methods, results, discussion, and supplemental sections. All authors edited the draft version of the manuscript. </w:t>
       </w:r>
     </w:p>
     <w:p>
@@ -7398,6 +7455,7 @@
             <w:color w:val="000000"/>
             <w:lang w:val="en-CA"/>
           </w:rPr>
+          <w:lastRenderedPageBreak/>
           <w:t>Dorrestein</w:t>
         </w:r>
         <w:proofErr w:type="spellEnd"/>
@@ -12615,6 +12673,7 @@
           <w:rFonts w:ascii="Times New Roman" w:eastAsia="Times New Roman" w:hAnsi="Times New Roman" w:cs="Times New Roman"/>
           <w:b/>
         </w:rPr>
+        <w:lastRenderedPageBreak/>
         <w:t>TABLES</w:t>
       </w:r>
     </w:p>
@@ -13824,8 +13883,8 @@
           <w:rFonts w:ascii="Times New Roman" w:eastAsia="Times New Roman" w:hAnsi="Times New Roman" w:cs="Times New Roman"/>
         </w:rPr>
       </w:pPr>
-      <w:commentRangeStart w:id="183"/>
-      <w:commentRangeStart w:id="184"/>
+      <w:commentRangeStart w:id="191"/>
+      <w:commentRangeStart w:id="192"/>
       <w:r>
         <w:rPr>
           <w:rFonts w:ascii="Times New Roman" w:eastAsia="Times New Roman" w:hAnsi="Times New Roman" w:cs="Times New Roman"/>
@@ -13839,21 +13898,14 @@
         </w:rPr>
         <w:t xml:space="preserve">(A) </w:t>
       </w:r>
-      <w:commentRangeStart w:id="185"/>
-      <w:r>
-        <w:rPr>
-          <w:rFonts w:ascii="Times New Roman" w:eastAsia="Times New Roman" w:hAnsi="Times New Roman" w:cs="Times New Roman"/>
-        </w:rPr>
-        <w:t xml:space="preserve">Observed species diversity (richness) boxplot of groups categorized by sex and sheet washing </w:t>
-      </w:r>
-      <w:r>
-        <w:rPr>
-          <w:rFonts w:ascii="Times New Roman" w:eastAsia="Times New Roman" w:hAnsi="Times New Roman" w:cs="Times New Roman"/>
-        </w:rPr>
-        <w:lastRenderedPageBreak/>
-        <w:t>frequency</w:t>
-      </w:r>
-      <w:ins w:id="186" w:author="Author">
+      <w:commentRangeStart w:id="193"/>
+      <w:r>
+        <w:rPr>
+          <w:rFonts w:ascii="Times New Roman" w:eastAsia="Times New Roman" w:hAnsi="Times New Roman" w:cs="Times New Roman"/>
+        </w:rPr>
+        <w:t>Observed species diversity (richness) boxplot of groups categorized by sex and sheet washing frequency</w:t>
+      </w:r>
+      <w:ins w:id="194" w:author="Author">
         <w:r>
           <w:rPr>
             <w:rFonts w:ascii="Times New Roman" w:eastAsia="Times New Roman" w:hAnsi="Times New Roman" w:cs="Times New Roman"/>
@@ -13867,36 +13919,12 @@
         </w:rPr>
         <w:t>. (B) Shannon’s diversity boxplot of groups categorized by sex and sheet washing frequency</w:t>
       </w:r>
-      <w:ins w:id="187" w:author="Author">
-        <w:r>
-          <w:rPr>
-            <w:rFonts w:ascii="Times New Roman" w:eastAsia="Times New Roman" w:hAnsi="Times New Roman" w:cs="Times New Roman"/>
-          </w:rPr>
-          <w:t xml:space="preserve"> (p-values of </w:t>
-        </w:r>
-        <w:r>
-          <w:rPr>
-            <w:rFonts w:ascii="Times New Roman" w:eastAsia="Times New Roman" w:hAnsi="Times New Roman" w:cs="Times New Roman"/>
-          </w:rPr>
-          <w:t>0.99</w:t>
-        </w:r>
-        <w:r>
-          <w:rPr>
-            <w:rFonts w:ascii="Times New Roman" w:eastAsia="Times New Roman" w:hAnsi="Times New Roman" w:cs="Times New Roman"/>
-          </w:rPr>
-          <w:t xml:space="preserve"> for Female Low/High and </w:t>
-        </w:r>
-        <w:r>
-          <w:rPr>
-            <w:rFonts w:ascii="Times New Roman" w:eastAsia="Times New Roman" w:hAnsi="Times New Roman" w:cs="Times New Roman"/>
-          </w:rPr>
-          <w:t>0.</w:t>
-        </w:r>
-        <w:r>
-          <w:rPr>
-            <w:rFonts w:ascii="Times New Roman" w:eastAsia="Times New Roman" w:hAnsi="Times New Roman" w:cs="Times New Roman"/>
-          </w:rPr>
-          <w:t>65 for Male Low/High)</w:t>
+      <w:ins w:id="195" w:author="Author">
+        <w:r>
+          <w:rPr>
+            <w:rFonts w:ascii="Times New Roman" w:eastAsia="Times New Roman" w:hAnsi="Times New Roman" w:cs="Times New Roman"/>
+          </w:rPr>
+          <w:t xml:space="preserve"> (p-values of 0.99 for Female Low/High and 0.65 for Male Low/High)</w:t>
         </w:r>
       </w:ins>
       <w:r>
@@ -13905,28 +13933,28 @@
         </w:rPr>
         <w:t xml:space="preserve">. Legend specifying groups categorized by sheet wash frequency and sex is shown on the right. </w:t>
       </w:r>
-      <w:commentRangeEnd w:id="185"/>
+      <w:commentRangeEnd w:id="193"/>
       <w:r>
         <w:rPr>
           <w:rStyle w:val="CommentReference"/>
         </w:rPr>
-        <w:commentReference w:id="185"/>
-      </w:r>
-      <w:commentRangeEnd w:id="183"/>
+        <w:commentReference w:id="193"/>
+      </w:r>
+      <w:commentRangeEnd w:id="191"/>
       <w:r>
         <w:rPr>
           <w:rStyle w:val="CommentReference"/>
         </w:rPr>
-        <w:commentReference w:id="183"/>
-      </w:r>
-      <w:commentRangeEnd w:id="184"/>
+        <w:commentReference w:id="191"/>
+      </w:r>
+      <w:commentRangeEnd w:id="192"/>
       <w:r>
         <w:rPr>
           <w:rStyle w:val="CommentReference"/>
         </w:rPr>
-        <w:commentReference w:id="184"/>
-      </w:r>
-      <w:ins w:id="188" w:author="Author">
+        <w:commentReference w:id="192"/>
+      </w:r>
+      <w:ins w:id="196" w:author="Author">
         <w:r>
           <w:rPr>
             <w:rFonts w:ascii="Times New Roman" w:eastAsia="Times New Roman" w:hAnsi="Times New Roman" w:cs="Times New Roman"/>
@@ -13967,7 +13995,14 @@
         <w:rPr>
           <w:rFonts w:ascii="Times New Roman" w:eastAsia="Times New Roman" w:hAnsi="Times New Roman" w:cs="Times New Roman"/>
         </w:rPr>
-        <w:t xml:space="preserve"> in the various sex-specific sheet washing groups are represented by differing </w:t>
+        <w:t xml:space="preserve"> in the various sex-specific sheet </w:t>
+      </w:r>
+      <w:r>
+        <w:rPr>
+          <w:rFonts w:ascii="Times New Roman" w:eastAsia="Times New Roman" w:hAnsi="Times New Roman" w:cs="Times New Roman"/>
+        </w:rPr>
+        <w:lastRenderedPageBreak/>
+        <w:t xml:space="preserve">washing groups are represented by differing </w:t>
       </w:r>
       <w:proofErr w:type="spellStart"/>
       <w:r>
@@ -14082,7 +14117,7 @@
           <w:rFonts w:ascii="Times New Roman" w:eastAsia="Times New Roman" w:hAnsi="Times New Roman" w:cs="Times New Roman"/>
         </w:rPr>
       </w:pPr>
-      <w:commentRangeStart w:id="189"/>
+      <w:commentRangeStart w:id="197"/>
       <w:r>
         <w:rPr>
           <w:rFonts w:ascii="Times New Roman" w:eastAsia="Times New Roman" w:hAnsi="Times New Roman" w:cs="Times New Roman"/>
@@ -14090,12 +14125,12 @@
         </w:rPr>
         <w:t>Figure 3. For both sexes, individuals with low sheet washing frequency have more unique core microbiomes than individuals with high washing frequency</w:t>
       </w:r>
-      <w:commentRangeEnd w:id="189"/>
+      <w:commentRangeEnd w:id="197"/>
       <w:r>
         <w:rPr>
           <w:rStyle w:val="CommentReference"/>
         </w:rPr>
-        <w:commentReference w:id="189"/>
+        <w:commentReference w:id="197"/>
       </w:r>
       <w:r>
         <w:rPr>
@@ -14103,19 +14138,19 @@
         </w:rPr>
         <w:t xml:space="preserve">. Four-way Venn diagram illustrating the percentage and number of overlapping and unique microbial genera present in females with low sheet washing frequency, females with high sheet washing frequency, males with low sheet washing frequency, and males with high sheet washing frequency. The diagram has a minimum prevalence threshold of 0.5 (50%) and an abundance threshold of 0.001 (0.1%). </w:t>
       </w:r>
-      <w:commentRangeStart w:id="190"/>
+      <w:commentRangeStart w:id="198"/>
       <w:r>
         <w:rPr>
           <w:rFonts w:ascii="Times New Roman" w:eastAsia="Times New Roman" w:hAnsi="Times New Roman" w:cs="Times New Roman"/>
         </w:rPr>
         <w:t xml:space="preserve">The numbers in each circle represent the genera </w:t>
       </w:r>
-      <w:commentRangeEnd w:id="190"/>
+      <w:commentRangeEnd w:id="198"/>
       <w:r>
         <w:rPr>
           <w:rStyle w:val="CommentReference"/>
         </w:rPr>
-        <w:commentReference w:id="190"/>
+        <w:commentReference w:id="198"/>
       </w:r>
       <w:r>
         <w:rPr>
@@ -14145,7 +14180,7 @@
           <w:rFonts w:ascii="Times New Roman" w:eastAsia="Times New Roman" w:hAnsi="Times New Roman" w:cs="Times New Roman"/>
         </w:rPr>
       </w:pPr>
-      <w:commentRangeStart w:id="191"/>
+      <w:commentRangeStart w:id="199"/>
       <w:r>
         <w:rPr>
           <w:rFonts w:ascii="Times New Roman" w:eastAsia="Times New Roman" w:hAnsi="Times New Roman" w:cs="Times New Roman"/>
@@ -14153,19 +14188,19 @@
         </w:rPr>
         <w:t xml:space="preserve">Figure 4. Across high and low sheet washing frequencies, females have a higher number of upregulated genera than men. </w:t>
       </w:r>
-      <w:commentRangeStart w:id="192"/>
+      <w:commentRangeStart w:id="200"/>
       <w:r>
         <w:rPr>
           <w:rFonts w:ascii="Times New Roman" w:eastAsia="Times New Roman" w:hAnsi="Times New Roman" w:cs="Times New Roman"/>
         </w:rPr>
         <w:t>(</w:t>
       </w:r>
-      <w:commentRangeEnd w:id="191"/>
+      <w:commentRangeEnd w:id="199"/>
       <w:r>
         <w:rPr>
           <w:rStyle w:val="CommentReference"/>
         </w:rPr>
-        <w:commentReference w:id="191"/>
+        <w:commentReference w:id="199"/>
       </w:r>
       <w:r>
         <w:rPr>
@@ -14187,12 +14222,12 @@
         </w:rPr>
         <w:t xml:space="preserve"> &gt; 1). (B, D) Bar plot at the genus level comparing (B) high sheet washing frequency and (D) low sheet washing frequency between females and males.</w:t>
       </w:r>
-      <w:commentRangeEnd w:id="192"/>
+      <w:commentRangeEnd w:id="200"/>
       <w:r>
         <w:rPr>
           <w:rStyle w:val="CommentReference"/>
         </w:rPr>
-        <w:commentReference w:id="192"/>
+        <w:commentReference w:id="200"/>
       </w:r>
     </w:p>
     <w:p>
@@ -14327,7 +14362,7 @@
       </w:r>
     </w:p>
   </w:comment>
-  <w:comment w:id="49" w:author="Author" w:initials="A">
+  <w:comment w:id="51" w:author="Author" w:initials="A">
     <w:p>
       <w:r>
         <w:rPr>
@@ -14345,7 +14380,7 @@
       </w:r>
     </w:p>
   </w:comment>
-  <w:comment w:id="50" w:author="Author" w:initials="A">
+  <w:comment w:id="52" w:author="Author" w:initials="A">
     <w:p>
       <w:r>
         <w:rPr>
@@ -14369,7 +14404,7 @@
       </w:r>
     </w:p>
   </w:comment>
-  <w:comment w:id="52" w:author="Author" w:initials="A">
+  <w:comment w:id="54" w:author="Author" w:initials="A">
     <w:p>
       <w:r>
         <w:rPr>
@@ -14401,7 +14436,7 @@
       </w:r>
     </w:p>
   </w:comment>
-  <w:comment w:id="53" w:author="Author" w:initials="A">
+  <w:comment w:id="55" w:author="Author" w:initials="A">
     <w:p>
       <w:pPr>
         <w:pStyle w:val="CommentText"/>
@@ -14417,7 +14452,7 @@
       </w:r>
     </w:p>
   </w:comment>
-  <w:comment w:id="61" w:author="Author" w:initials="A">
+  <w:comment w:id="63" w:author="Author" w:initials="A">
     <w:p>
       <w:r>
         <w:rPr>
@@ -14434,7 +14469,7 @@
       </w:r>
     </w:p>
   </w:comment>
-  <w:comment w:id="62" w:author="Author" w:initials="A">
+  <w:comment w:id="64" w:author="Author" w:initials="A">
     <w:p>
       <w:r>
         <w:rPr>
@@ -14452,7 +14487,7 @@
       </w:r>
     </w:p>
   </w:comment>
-  <w:comment w:id="65" w:author="Author" w:initials="A">
+  <w:comment w:id="70" w:author="Author" w:initials="A">
     <w:p>
       <w:r>
         <w:rPr>
@@ -14470,7 +14505,7 @@
       </w:r>
     </w:p>
   </w:comment>
-  <w:comment w:id="66" w:author="Author" w:initials="A">
+  <w:comment w:id="71" w:author="Author" w:initials="A">
     <w:p>
       <w:r>
         <w:rPr>
@@ -14502,7 +14537,7 @@
       </w:r>
     </w:p>
   </w:comment>
-  <w:comment w:id="69" w:author="Author" w:initials="A">
+  <w:comment w:id="74" w:author="Author" w:initials="A">
     <w:p>
       <w:r>
         <w:rPr>
@@ -14534,7 +14569,7 @@
       </w:r>
     </w:p>
   </w:comment>
-  <w:comment w:id="74" w:author="Author" w:initials="A">
+  <w:comment w:id="79" w:author="Author" w:initials="A">
     <w:p>
       <w:r>
         <w:rPr>
@@ -14566,7 +14601,7 @@
       </w:r>
     </w:p>
   </w:comment>
-  <w:comment w:id="76" w:author="Author" w:initials="A">
+  <w:comment w:id="81" w:author="Author" w:initials="A">
     <w:p>
       <w:r>
         <w:rPr>
@@ -14585,7 +14620,7 @@
     </w:p>
     <w:p/>
   </w:comment>
-  <w:comment w:id="75" w:author="Author" w:initials="A">
+  <w:comment w:id="80" w:author="Author" w:initials="A">
     <w:p>
       <w:r>
         <w:rPr>
@@ -14602,7 +14637,7 @@
       </w:r>
     </w:p>
   </w:comment>
-  <w:comment w:id="80" w:author="Author" w:initials="A">
+  <w:comment w:id="85" w:author="Author" w:initials="A">
     <w:p>
       <w:r>
         <w:rPr>
@@ -14620,7 +14655,7 @@
       </w:r>
     </w:p>
   </w:comment>
-  <w:comment w:id="84" w:author="Author" w:initials="A">
+  <w:comment w:id="89" w:author="Author" w:initials="A">
     <w:p>
       <w:r>
         <w:rPr>
@@ -14638,7 +14673,7 @@
       </w:r>
     </w:p>
   </w:comment>
-  <w:comment w:id="89" w:author="Author" w:initials="A">
+  <w:comment w:id="94" w:author="Author" w:initials="A">
     <w:p>
       <w:r>
         <w:rPr>
@@ -14667,7 +14702,7 @@
       </w:r>
     </w:p>
   </w:comment>
-  <w:comment w:id="94" w:author="Author" w:initials="A">
+  <w:comment w:id="99" w:author="Author" w:initials="A">
     <w:p>
       <w:r>
         <w:rPr>
@@ -14685,7 +14720,7 @@
     </w:p>
     <w:p/>
   </w:comment>
-  <w:comment w:id="81" w:author="Author" w:initials="A">
+  <w:comment w:id="86" w:author="Author" w:initials="A">
     <w:p>
       <w:r>
         <w:rPr>
@@ -14702,7 +14737,7 @@
       </w:r>
     </w:p>
   </w:comment>
-  <w:comment w:id="96" w:author="Author" w:initials="A">
+  <w:comment w:id="101" w:author="Author" w:initials="A">
     <w:p>
       <w:r>
         <w:rPr>
@@ -14720,7 +14755,7 @@
       </w:r>
     </w:p>
   </w:comment>
-  <w:comment w:id="99" w:author="Author" w:initials="A">
+  <w:comment w:id="104" w:author="Author" w:initials="A">
     <w:p>
       <w:r>
         <w:rPr>
@@ -14744,7 +14779,7 @@
       </w:r>
     </w:p>
   </w:comment>
-  <w:comment w:id="100" w:author="Author" w:initials="A">
+  <w:comment w:id="105" w:author="Author" w:initials="A">
     <w:p>
       <w:r>
         <w:rPr>
@@ -14762,7 +14797,7 @@
       </w:r>
     </w:p>
   </w:comment>
-  <w:comment w:id="101" w:author="Author" w:initials="A">
+  <w:comment w:id="106" w:author="Author" w:initials="A">
     <w:p>
       <w:r>
         <w:rPr>
@@ -14779,7 +14814,7 @@
       </w:r>
     </w:p>
   </w:comment>
-  <w:comment w:id="102" w:author="Author" w:initials="A">
+  <w:comment w:id="107" w:author="Author" w:initials="A">
     <w:p>
       <w:r>
         <w:rPr>
@@ -14797,7 +14832,7 @@
       </w:r>
     </w:p>
   </w:comment>
-  <w:comment w:id="107" w:author="Author" w:initials="A">
+  <w:comment w:id="112" w:author="Author" w:initials="A">
     <w:p>
       <w:r>
         <w:rPr>
@@ -14826,7 +14861,7 @@
       </w:r>
     </w:p>
   </w:comment>
-  <w:comment w:id="109" w:author="Author" w:initials="A">
+  <w:comment w:id="114" w:author="Author" w:initials="A">
     <w:p>
       <w:r>
         <w:rPr>
@@ -14844,7 +14879,7 @@
     </w:p>
     <w:p/>
   </w:comment>
-  <w:comment w:id="97" w:author="Author" w:initials="A">
+  <w:comment w:id="102" w:author="Author" w:initials="A">
     <w:p>
       <w:r>
         <w:rPr>
@@ -14861,7 +14896,7 @@
       </w:r>
     </w:p>
   </w:comment>
-  <w:comment w:id="127" w:author="Author" w:initials="A">
+  <w:comment w:id="132" w:author="Author" w:initials="A">
     <w:p>
       <w:r>
         <w:rPr>
@@ -14879,7 +14914,7 @@
       </w:r>
     </w:p>
   </w:comment>
-  <w:comment w:id="128" w:author="Author" w:initials="A">
+  <w:comment w:id="133" w:author="Author" w:initials="A">
     <w:p>
       <w:r>
         <w:rPr>
@@ -14897,7 +14932,7 @@
       </w:r>
     </w:p>
   </w:comment>
-  <w:comment w:id="131" w:author="Author" w:initials="A">
+  <w:comment w:id="136" w:author="Author" w:initials="A">
     <w:p>
       <w:r>
         <w:rPr>
@@ -14925,7 +14960,7 @@
       </w:r>
     </w:p>
   </w:comment>
-  <w:comment w:id="134" w:author="Author" w:initials="A">
+  <w:comment w:id="139" w:author="Author" w:initials="A">
     <w:p>
       <w:r>
         <w:rPr>
@@ -14943,7 +14978,7 @@
       </w:r>
     </w:p>
   </w:comment>
-  <w:comment w:id="135" w:author="Author" w:initials="A">
+  <w:comment w:id="140" w:author="Author" w:initials="A">
     <w:p>
       <w:r>
         <w:rPr>
@@ -14961,7 +14996,7 @@
       </w:r>
     </w:p>
   </w:comment>
-  <w:comment w:id="142" w:author="Author" w:initials="A">
+  <w:comment w:id="147" w:author="Author" w:initials="A">
     <w:p>
       <w:r>
         <w:rPr>
@@ -14988,7 +15023,7 @@
       </w:r>
     </w:p>
   </w:comment>
-  <w:comment w:id="143" w:author="Author" w:initials="A">
+  <w:comment w:id="148" w:author="Author" w:initials="A">
     <w:p>
       <w:r>
         <w:rPr>
@@ -15006,7 +15041,7 @@
       </w:r>
     </w:p>
   </w:comment>
-  <w:comment w:id="149" w:author="Author" w:initials="A">
+  <w:comment w:id="156" w:author="Author" w:initials="A">
     <w:p>
       <w:r>
         <w:rPr>
@@ -15042,7 +15077,7 @@
       </w:r>
     </w:p>
   </w:comment>
-  <w:comment w:id="148" w:author="Author" w:initials="A">
+  <w:comment w:id="155" w:author="Author" w:initials="A">
     <w:p>
       <w:r>
         <w:rPr>
@@ -15069,7 +15104,7 @@
       </w:r>
     </w:p>
   </w:comment>
-  <w:comment w:id="160" w:author="Author" w:initials="A">
+  <w:comment w:id="168" w:author="Author" w:initials="A">
     <w:p>
       <w:r>
         <w:rPr>
@@ -15101,7 +15136,7 @@
       </w:r>
     </w:p>
   </w:comment>
-  <w:comment w:id="163" w:author="Author" w:initials="A">
+  <w:comment w:id="171" w:author="Author" w:initials="A">
     <w:p>
       <w:r>
         <w:rPr>
@@ -15129,7 +15164,7 @@
       </w:r>
     </w:p>
   </w:comment>
-  <w:comment w:id="169" w:author="Author" w:initials="A">
+  <w:comment w:id="177" w:author="Author" w:initials="A">
     <w:p>
       <w:r>
         <w:rPr>
@@ -15158,7 +15193,7 @@
       </w:r>
     </w:p>
   </w:comment>
-  <w:comment w:id="171" w:author="Author" w:initials="A">
+  <w:comment w:id="179" w:author="Author" w:initials="A">
     <w:p>
       <w:r>
         <w:rPr>
@@ -15176,7 +15211,7 @@
       </w:r>
     </w:p>
   </w:comment>
-  <w:comment w:id="181" w:author="Author" w:initials="A">
+  <w:comment w:id="189" w:author="Author" w:initials="A">
     <w:p>
       <w:r>
         <w:rPr>
@@ -15194,7 +15229,7 @@
       </w:r>
     </w:p>
   </w:comment>
-  <w:comment w:id="185" w:author="Author" w:initials="A">
+  <w:comment w:id="193" w:author="Author" w:initials="A">
     <w:p>
       <w:r>
         <w:rPr>
@@ -15212,7 +15247,7 @@
       </w:r>
     </w:p>
   </w:comment>
-  <w:comment w:id="183" w:author="Author" w:initials="A">
+  <w:comment w:id="191" w:author="Author" w:initials="A">
     <w:p>
       <w:r>
         <w:rPr>
@@ -15230,7 +15265,7 @@
       </w:r>
     </w:p>
   </w:comment>
-  <w:comment w:id="184" w:author="Author" w:initials="A">
+  <w:comment w:id="192" w:author="Author" w:initials="A">
     <w:p>
       <w:r>
         <w:rPr>
@@ -15248,7 +15283,7 @@
       </w:r>
     </w:p>
   </w:comment>
-  <w:comment w:id="189" w:author="Author" w:initials="A">
+  <w:comment w:id="197" w:author="Author" w:initials="A">
     <w:p>
       <w:r>
         <w:rPr>
@@ -15267,7 +15302,7 @@
     </w:p>
     <w:p/>
   </w:comment>
-  <w:comment w:id="190" w:author="Author" w:initials="A">
+  <w:comment w:id="198" w:author="Author" w:initials="A">
     <w:p>
       <w:r>
         <w:rPr>
@@ -15284,7 +15319,7 @@
       </w:r>
     </w:p>
   </w:comment>
-  <w:comment w:id="191" w:author="Author" w:initials="A">
+  <w:comment w:id="199" w:author="Author" w:initials="A">
     <w:p>
       <w:r>
         <w:rPr>
@@ -15331,7 +15366,7 @@
       </w:r>
     </w:p>
   </w:comment>
-  <w:comment w:id="192" w:author="Author" w:initials="A">
+  <w:comment w:id="200" w:author="Author" w:initials="A">
     <w:p>
       <w:r>
         <w:rPr>

</xml_diff>